<commit_message>
R to forfeit/rerack pool game
</commit_message>
<xml_diff>
--- a/Docs/Reference.docx
+++ b/Docs/Reference.docx
@@ -206,15 +206,52 @@
         <w:t xml:space="preserve">This </w:t>
       </w:r>
       <w:r>
-        <w:t xml:space="preserve">purely abstract class is a interface for a </w:t>
-      </w:r>
-      <w:proofErr w:type="spellStart"/>
-      <w:r>
-        <w:t>PhysicScene</w:t>
-      </w:r>
-      <w:proofErr w:type="spellEnd"/>
-      <w:r>
-        <w:t xml:space="preserve"> to update </w:t>
+        <w:t>purely abstract class is a</w:t>
+      </w:r>
+      <w:r>
+        <w:t>n</w:t>
+      </w:r>
+      <w:r>
+        <w:t xml:space="preserve"> interface for </w:t>
+      </w:r>
+      <w:r>
+        <w:t xml:space="preserve">objects to update during </w:t>
+      </w:r>
+      <w:proofErr w:type="spellStart"/>
+      <w:r>
+        <w:t>PhysicsScene</w:t>
+      </w:r>
+      <w:proofErr w:type="spellEnd"/>
+      <w:r>
+        <w:t xml:space="preserve"> fixed timestep updates. </w:t>
+      </w:r>
+      <w:r>
+        <w:t xml:space="preserve">When added to a </w:t>
+      </w:r>
+      <w:proofErr w:type="spellStart"/>
+      <w:r>
+        <w:t>PhysicsScene</w:t>
+      </w:r>
+      <w:proofErr w:type="spellEnd"/>
+      <w:r>
+        <w:t xml:space="preserve">, the </w:t>
+      </w:r>
+      <w:proofErr w:type="spellStart"/>
+      <w:r>
+        <w:t>fixedUpdate</w:t>
+      </w:r>
+      <w:proofErr w:type="spellEnd"/>
+      <w:r>
+        <w:t xml:space="preserve"> method will be called each timestep.</w:t>
+      </w:r>
+    </w:p>
+    <w:p/>
+    <w:p>
+      <w:pPr>
+        <w:pStyle w:val="Heading2"/>
+      </w:pPr>
+      <w:r>
+        <w:t>PhysicsObject</w:t>
       </w:r>
       <w:bookmarkStart w:id="0" w:name="_GoBack"/>
       <w:bookmarkEnd w:id="0"/>
@@ -1158,7 +1195,7 @@
 </file>
 
 <file path=customXml/itemProps1.xml><?xml version="1.0" encoding="utf-8"?>
-<ds:datastoreItem xmlns:ds="http://schemas.openxmlformats.org/officeDocument/2006/customXml" ds:itemID="{9D24C77D-09B9-40A6-98BE-48491925038A}">
+<ds:datastoreItem xmlns:ds="http://schemas.openxmlformats.org/officeDocument/2006/customXml" ds:itemID="{F592BFA2-EACA-4A58-A2F9-54BF5F98EF2D}">
   <ds:schemaRefs>
     <ds:schemaRef ds:uri="http://schemas.openxmlformats.org/officeDocument/2006/bibliography"/>
   </ds:schemaRefs>

</xml_diff>

<commit_message>
Added bouncing ball and rope bridge demos
</commit_message>
<xml_diff>
--- a/Docs/Reference.docx
+++ b/Docs/Reference.docx
@@ -188,53 +188,8 @@
       <w:r>
         <w:t>) method should be called. This will flag it for removal at the end of a fixed update.</w:t>
       </w:r>
-    </w:p>
-    <w:p/>
-    <w:p>
-      <w:pPr>
-        <w:pStyle w:val="Heading2"/>
-      </w:pPr>
-      <w:proofErr w:type="spellStart"/>
-      <w:r>
-        <w:t>IFixedUpdater</w:t>
-      </w:r>
-      <w:proofErr w:type="spellEnd"/>
-    </w:p>
-    <w:p/>
-    <w:p>
-      <w:r>
-        <w:t xml:space="preserve">This </w:t>
-      </w:r>
-      <w:r>
-        <w:t>purely abstract class is a</w:t>
-      </w:r>
-      <w:r>
-        <w:t>n</w:t>
-      </w:r>
-      <w:r>
-        <w:t xml:space="preserve"> interface for </w:t>
-      </w:r>
-      <w:r>
-        <w:t xml:space="preserve">objects to update during </w:t>
-      </w:r>
-      <w:proofErr w:type="spellStart"/>
-      <w:r>
-        <w:t>PhysicsScene</w:t>
-      </w:r>
-      <w:proofErr w:type="spellEnd"/>
-      <w:r>
-        <w:t xml:space="preserve"> fixed timestep updates. </w:t>
-      </w:r>
-      <w:r>
-        <w:t xml:space="preserve">When added to a </w:t>
-      </w:r>
-      <w:proofErr w:type="spellStart"/>
-      <w:r>
-        <w:t>PhysicsScene</w:t>
-      </w:r>
-      <w:proofErr w:type="spellEnd"/>
-      <w:r>
-        <w:t xml:space="preserve">, the </w:t>
+      <w:r>
+        <w:t xml:space="preserve"> Also, Clear should never be called within </w:t>
       </w:r>
       <w:proofErr w:type="spellStart"/>
       <w:r>
@@ -242,19 +197,83 @@
       </w:r>
       <w:proofErr w:type="spellEnd"/>
       <w:r>
-        <w:t xml:space="preserve"> method will be called each timestep.</w:t>
-      </w:r>
-    </w:p>
-    <w:p/>
-    <w:p>
-      <w:pPr>
-        <w:pStyle w:val="Heading2"/>
-      </w:pPr>
-      <w:r>
-        <w:t>PhysicsObject</w:t>
+        <w:t xml:space="preserve"> or </w:t>
+      </w:r>
+      <w:proofErr w:type="spellStart"/>
+      <w:r>
+        <w:t>OnCollision</w:t>
+      </w:r>
+      <w:proofErr w:type="spellEnd"/>
+      <w:r>
+        <w:t xml:space="preserve"> functions.</w:t>
       </w:r>
       <w:bookmarkStart w:id="0" w:name="_GoBack"/>
       <w:bookmarkEnd w:id="0"/>
+    </w:p>
+    <w:p/>
+    <w:p>
+      <w:pPr>
+        <w:pStyle w:val="Heading2"/>
+      </w:pPr>
+      <w:proofErr w:type="spellStart"/>
+      <w:r>
+        <w:t>IFixedUpdater</w:t>
+      </w:r>
+      <w:proofErr w:type="spellEnd"/>
+    </w:p>
+    <w:p/>
+    <w:p>
+      <w:r>
+        <w:t xml:space="preserve">This </w:t>
+      </w:r>
+      <w:r>
+        <w:t>purely abstract class is a</w:t>
+      </w:r>
+      <w:r>
+        <w:t>n</w:t>
+      </w:r>
+      <w:r>
+        <w:t xml:space="preserve"> interface for </w:t>
+      </w:r>
+      <w:r>
+        <w:t xml:space="preserve">objects to update during </w:t>
+      </w:r>
+      <w:proofErr w:type="spellStart"/>
+      <w:r>
+        <w:t>PhysicsScene</w:t>
+      </w:r>
+      <w:proofErr w:type="spellEnd"/>
+      <w:r>
+        <w:t xml:space="preserve"> fixed timestep updates. </w:t>
+      </w:r>
+      <w:r>
+        <w:t xml:space="preserve">When added to a </w:t>
+      </w:r>
+      <w:proofErr w:type="spellStart"/>
+      <w:r>
+        <w:t>PhysicsScene</w:t>
+      </w:r>
+      <w:proofErr w:type="spellEnd"/>
+      <w:r>
+        <w:t xml:space="preserve">, the </w:t>
+      </w:r>
+      <w:proofErr w:type="spellStart"/>
+      <w:r>
+        <w:t>fixedUpdate</w:t>
+      </w:r>
+      <w:proofErr w:type="spellEnd"/>
+      <w:r>
+        <w:t xml:space="preserve"> method will be called each timestep.</w:t>
+      </w:r>
+    </w:p>
+    <w:p/>
+    <w:p>
+      <w:pPr>
+        <w:pStyle w:val="Heading2"/>
+      </w:pPr>
+      <w:r>
+        <w:t>PhysicsObject</w:t>
+      </w:r>
     </w:p>
     <w:sectPr>
       <w:pgSz w:w="11906" w:h="16838"/>
@@ -1195,7 +1214,7 @@
 </file>
 
 <file path=customXml/itemProps1.xml><?xml version="1.0" encoding="utf-8"?>
-<ds:datastoreItem xmlns:ds="http://schemas.openxmlformats.org/officeDocument/2006/customXml" ds:itemID="{F592BFA2-EACA-4A58-A2F9-54BF5F98EF2D}">
+<ds:datastoreItem xmlns:ds="http://schemas.openxmlformats.org/officeDocument/2006/customXml" ds:itemID="{69DE101C-4DC8-489C-B45C-5C4BDA48A515}">
   <ds:schemaRefs>
     <ds:schemaRef ds:uri="http://schemas.openxmlformats.org/officeDocument/2006/bibliography"/>
   </ds:schemaRefs>

</xml_diff>

<commit_message>
Rigidbody recalculates relative velocity from impact before doing friction
</commit_message>
<xml_diff>
--- a/Docs/Reference.docx
+++ b/Docs/Reference.docx
@@ -9,6 +9,13 @@
     </w:p>
     <w:sdt>
       <w:sdtPr>
+        <w:rPr>
+          <w:rFonts w:asciiTheme="minorHAnsi" w:eastAsiaTheme="minorHAnsi" w:hAnsiTheme="minorHAnsi" w:cstheme="minorBidi"/>
+          <w:color w:val="auto"/>
+          <w:sz w:val="22"/>
+          <w:szCs w:val="22"/>
+          <w:lang w:val="en-AU"/>
+        </w:rPr>
         <w:id w:val="-236164654"/>
         <w:docPartObj>
           <w:docPartGallery w:val="Table of Contents"/>
@@ -17,14 +24,9 @@
       </w:sdtPr>
       <w:sdtEndPr>
         <w:rPr>
-          <w:rFonts w:asciiTheme="minorHAnsi" w:eastAsiaTheme="minorHAnsi" w:hAnsiTheme="minorHAnsi" w:cstheme="minorBidi"/>
           <w:b/>
           <w:bCs/>
           <w:noProof/>
-          <w:color w:val="auto"/>
-          <w:sz w:val="22"/>
-          <w:szCs w:val="22"/>
-          <w:lang w:val="en-AU"/>
         </w:rPr>
       </w:sdtEndPr>
       <w:sdtContent>
@@ -362,6 +364,7 @@
         <w:pStyle w:val="Heading1"/>
       </w:pPr>
       <w:r>
+        <w:lastRenderedPageBreak/>
         <w:t>Dependencies</w:t>
       </w:r>
     </w:p>
@@ -389,6 +392,7 @@
         <w:pStyle w:val="Heading1"/>
       </w:pPr>
       <w:r>
+        <w:lastRenderedPageBreak/>
         <w:t>Physics Engine</w:t>
       </w:r>
       <w:bookmarkEnd w:id="0"/>
@@ -655,52 +659,268 @@
       </w:r>
       <w:proofErr w:type="spellEnd"/>
     </w:p>
+    <w:p>
+      <w:r>
+        <w:t xml:space="preserve">This </w:t>
+      </w:r>
+      <w:r>
+        <w:t>purely abstract class is a</w:t>
+      </w:r>
+      <w:r>
+        <w:t>n</w:t>
+      </w:r>
+      <w:r>
+        <w:t xml:space="preserve"> </w:t>
+      </w:r>
+      <w:r>
+        <w:t xml:space="preserve">interface to allow derived classes to be added to a </w:t>
+      </w:r>
+      <w:proofErr w:type="spellStart"/>
+      <w:r>
+        <w:t>PhysicsScene</w:t>
+      </w:r>
+      <w:proofErr w:type="spellEnd"/>
+      <w:r>
+        <w:t xml:space="preserve"> and have their </w:t>
+      </w:r>
+      <w:proofErr w:type="spellStart"/>
+      <w:r>
+        <w:t>fixedUpdate</w:t>
+      </w:r>
+      <w:proofErr w:type="spellEnd"/>
+      <w:r>
+        <w:t xml:space="preserve"> function called every physics timestep. These are held by the </w:t>
+      </w:r>
+      <w:proofErr w:type="spellStart"/>
+      <w:r>
+        <w:t>PhysicsScene</w:t>
+      </w:r>
+      <w:proofErr w:type="spellEnd"/>
+      <w:r>
+        <w:t xml:space="preserve"> as shared pointers.</w:t>
+      </w:r>
+    </w:p>
     <w:p/>
     <w:p>
+      <w:pPr>
+        <w:pStyle w:val="Heading2"/>
+      </w:pPr>
+      <w:bookmarkStart w:id="3" w:name="_Toc507493259"/>
+      <w:proofErr w:type="spellStart"/>
+      <w:r>
+        <w:t>PhysicsObject</w:t>
+      </w:r>
+      <w:bookmarkEnd w:id="3"/>
+      <w:proofErr w:type="spellEnd"/>
+    </w:p>
+    <w:p>
+      <w:r>
+        <w:rPr>
+          <w:rFonts w:ascii="Consolas" w:hAnsi="Consolas" w:cs="Consolas"/>
+          <w:color w:val="0000FF"/>
+          <w:sz w:val="19"/>
+          <w:szCs w:val="19"/>
+        </w:rPr>
+        <w:t>class</w:t>
+      </w:r>
+      <w:r>
+        <w:rPr>
+          <w:rFonts w:ascii="Consolas" w:hAnsi="Consolas" w:cs="Consolas"/>
+          <w:color w:val="000000"/>
+          <w:sz w:val="19"/>
+          <w:szCs w:val="19"/>
+        </w:rPr>
+        <w:t xml:space="preserve"> </w:t>
+      </w:r>
+      <w:proofErr w:type="spellStart"/>
+      <w:r>
+        <w:rPr>
+          <w:rFonts w:ascii="Consolas" w:hAnsi="Consolas" w:cs="Consolas"/>
+          <w:color w:val="2B91AF"/>
+          <w:sz w:val="19"/>
+          <w:szCs w:val="19"/>
+        </w:rPr>
+        <w:t>PhysicsObject</w:t>
+      </w:r>
+      <w:proofErr w:type="spellEnd"/>
+    </w:p>
+    <w:p>
+      <w:r>
+        <w:t>This is an abstract base class for all objects in a physics scene.</w:t>
+      </w:r>
+    </w:p>
+    <w:p>
+      <w:r>
+        <w:t xml:space="preserve">A physics object can have </w:t>
+      </w:r>
+      <w:proofErr w:type="spellStart"/>
+      <w:r>
+        <w:t>CollisionObserver</w:t>
+      </w:r>
+      <w:proofErr w:type="spellEnd"/>
+      <w:r>
+        <w:t xml:space="preserve"> objects subscribed to it. When </w:t>
+      </w:r>
+      <w:proofErr w:type="spellStart"/>
+      <w:r>
+        <w:t>BroadcastCollision</w:t>
+      </w:r>
+      <w:proofErr w:type="spellEnd"/>
+      <w:r>
+        <w:t xml:space="preserve"> is called, these objects will be sent the collision object, allowing them to react to the collision. They are stored as weak pointers by the </w:t>
+      </w:r>
+      <w:proofErr w:type="spellStart"/>
+      <w:r>
+        <w:t>PhysicsObject</w:t>
+      </w:r>
+      <w:proofErr w:type="spellEnd"/>
+      <w:r>
+        <w:t>, to avoid reference cycles between the observer and object.</w:t>
+      </w:r>
+    </w:p>
+    <w:p>
+      <w:r>
+        <w:t xml:space="preserve">To remove </w:t>
+      </w:r>
+      <w:proofErr w:type="spellStart"/>
+      <w:r>
+        <w:t>PhysicsObjects</w:t>
+      </w:r>
+      <w:proofErr w:type="spellEnd"/>
+      <w:r>
+        <w:t xml:space="preserve"> from a scene safely, and let anything else with references to it know it has been removed, the kill and </w:t>
+      </w:r>
+      <w:proofErr w:type="spellStart"/>
+      <w:r>
+        <w:t>isAlive</w:t>
+      </w:r>
+      <w:proofErr w:type="spellEnd"/>
+      <w:r>
+        <w:t xml:space="preserve"> methods can be used. Calling kill will set the object to dead, and after the next physics update it will be removed from the physics scene. Similarly, if it has been remove from a scene using </w:t>
+      </w:r>
+      <w:proofErr w:type="spellStart"/>
+      <w:r>
+        <w:t>removeActor</w:t>
+      </w:r>
+      <w:proofErr w:type="spellEnd"/>
+      <w:r>
+        <w:t xml:space="preserve">, it will be set as dead. Before a killed object is returned to a physics scene, </w:t>
+      </w:r>
+      <w:proofErr w:type="spellStart"/>
+      <w:r>
+        <w:t>resetAlive</w:t>
+      </w:r>
+      <w:proofErr w:type="spellEnd"/>
+      <w:r>
+        <w:t xml:space="preserve"> must be called, or it will be removed again the next frame.</w:t>
+      </w:r>
+    </w:p>
+    <w:p>
+      <w:pPr>
+        <w:pStyle w:val="Heading2"/>
+      </w:pPr>
+      <w:r>
+        <w:lastRenderedPageBreak/>
+        <w:t>Plane</w:t>
+      </w:r>
+    </w:p>
+    <w:p>
+      <w:r>
+        <w:rPr>
+          <w:rFonts w:ascii="Consolas" w:hAnsi="Consolas" w:cs="Consolas"/>
+          <w:color w:val="0000FF"/>
+          <w:sz w:val="19"/>
+          <w:szCs w:val="19"/>
+        </w:rPr>
+        <w:t>class</w:t>
+      </w:r>
+      <w:r>
+        <w:rPr>
+          <w:rFonts w:ascii="Consolas" w:hAnsi="Consolas" w:cs="Consolas"/>
+          <w:color w:val="000000"/>
+          <w:sz w:val="19"/>
+          <w:szCs w:val="19"/>
+        </w:rPr>
+        <w:t xml:space="preserve"> </w:t>
+      </w:r>
+      <w:proofErr w:type="gramStart"/>
+      <w:r>
+        <w:rPr>
+          <w:rFonts w:ascii="Consolas" w:hAnsi="Consolas" w:cs="Consolas"/>
+          <w:color w:val="2B91AF"/>
+          <w:sz w:val="19"/>
+          <w:szCs w:val="19"/>
+        </w:rPr>
+        <w:t>Plane</w:t>
+      </w:r>
+      <w:r>
+        <w:rPr>
+          <w:rFonts w:ascii="Consolas" w:hAnsi="Consolas" w:cs="Consolas"/>
+          <w:color w:val="000000"/>
+          <w:sz w:val="19"/>
+          <w:szCs w:val="19"/>
+        </w:rPr>
+        <w:t xml:space="preserve"> :</w:t>
+      </w:r>
+      <w:proofErr w:type="gramEnd"/>
+      <w:r>
+        <w:rPr>
+          <w:rFonts w:ascii="Consolas" w:hAnsi="Consolas" w:cs="Consolas"/>
+          <w:color w:val="000000"/>
+          <w:sz w:val="19"/>
+          <w:szCs w:val="19"/>
+        </w:rPr>
+        <w:t xml:space="preserve"> </w:t>
+      </w:r>
+      <w:r>
+        <w:rPr>
+          <w:rFonts w:ascii="Consolas" w:hAnsi="Consolas" w:cs="Consolas"/>
+          <w:color w:val="0000FF"/>
+          <w:sz w:val="19"/>
+          <w:szCs w:val="19"/>
+        </w:rPr>
+        <w:t>public</w:t>
+      </w:r>
+      <w:r>
+        <w:rPr>
+          <w:rFonts w:ascii="Consolas" w:hAnsi="Consolas" w:cs="Consolas"/>
+          <w:color w:val="000000"/>
+          <w:sz w:val="19"/>
+          <w:szCs w:val="19"/>
+        </w:rPr>
+        <w:t xml:space="preserve"> </w:t>
+      </w:r>
+      <w:proofErr w:type="spellStart"/>
+      <w:r>
+        <w:rPr>
+          <w:rFonts w:ascii="Consolas" w:hAnsi="Consolas" w:cs="Consolas"/>
+          <w:color w:val="2B91AF"/>
+          <w:sz w:val="19"/>
+          <w:szCs w:val="19"/>
+        </w:rPr>
+        <w:t>PhysicsObject</w:t>
+      </w:r>
+      <w:proofErr w:type="spellEnd"/>
+    </w:p>
+    <w:p>
       <w:r>
         <w:t xml:space="preserve">This </w:t>
       </w:r>
-      <w:r>
-        <w:t>purely abstract class is a</w:t>
-      </w:r>
-      <w:r>
-        <w:t>n</w:t>
-      </w:r>
-      <w:r>
-        <w:t xml:space="preserve"> interface for </w:t>
-      </w:r>
-      <w:r>
-        <w:t>objects</w:t>
-      </w:r>
-      <w:r>
-        <w:t xml:space="preserve"> to update during </w:t>
-      </w:r>
-      <w:proofErr w:type="spellStart"/>
-      <w:r>
-        <w:t>PhysicsScene</w:t>
-      </w:r>
-      <w:proofErr w:type="spellEnd"/>
-      <w:r>
-        <w:t xml:space="preserve"> fixed timestep updates. </w:t>
-      </w:r>
-      <w:r>
-        <w:t xml:space="preserve">When added to a </w:t>
-      </w:r>
-      <w:proofErr w:type="spellStart"/>
-      <w:r>
-        <w:t>PhysicsScene</w:t>
-      </w:r>
-      <w:proofErr w:type="spellEnd"/>
-      <w:r>
-        <w:t xml:space="preserve">, the </w:t>
-      </w:r>
-      <w:proofErr w:type="spellStart"/>
-      <w:r>
-        <w:t>fixedUpdate</w:t>
-      </w:r>
-      <w:proofErr w:type="spellEnd"/>
-      <w:r>
-        <w:t xml:space="preserve"> method will be called each timestep.</w:t>
+      <w:proofErr w:type="spellStart"/>
+      <w:r>
+        <w:t>PhysicsObject</w:t>
+      </w:r>
+      <w:proofErr w:type="spellEnd"/>
+      <w:r>
+        <w:t xml:space="preserve"> represents a plane. The plane is one sided (anything behind the plane </w:t>
+      </w:r>
+      <w:proofErr w:type="gramStart"/>
+      <w:r>
+        <w:t>is considered to be</w:t>
+      </w:r>
+      <w:proofErr w:type="gramEnd"/>
+      <w:r>
+        <w:t xml:space="preserve"> colliding with it) and infinitely long. Planes are always considered static objects.</w:t>
       </w:r>
     </w:p>
     <w:p/>
@@ -708,15 +928,200 @@
       <w:pPr>
         <w:pStyle w:val="Heading2"/>
       </w:pPr>
-      <w:bookmarkStart w:id="3" w:name="_Toc507493259"/>
-      <w:proofErr w:type="spellStart"/>
-      <w:r>
+      <w:proofErr w:type="spellStart"/>
+      <w:r>
+        <w:t>RigidBody</w:t>
+      </w:r>
+      <w:proofErr w:type="spellEnd"/>
+    </w:p>
+    <w:p>
+      <w:pPr>
+        <w:rPr>
+          <w:rFonts w:ascii="Consolas" w:hAnsi="Consolas" w:cs="Consolas"/>
+          <w:color w:val="2B91AF"/>
+          <w:sz w:val="19"/>
+          <w:szCs w:val="19"/>
+        </w:rPr>
+      </w:pPr>
+      <w:r>
+        <w:rPr>
+          <w:rFonts w:ascii="Consolas" w:hAnsi="Consolas" w:cs="Consolas"/>
+          <w:color w:val="0000FF"/>
+          <w:sz w:val="19"/>
+          <w:szCs w:val="19"/>
+        </w:rPr>
+        <w:t>class</w:t>
+      </w:r>
+      <w:r>
+        <w:rPr>
+          <w:rFonts w:ascii="Consolas" w:hAnsi="Consolas" w:cs="Consolas"/>
+          <w:color w:val="000000"/>
+          <w:sz w:val="19"/>
+          <w:szCs w:val="19"/>
+        </w:rPr>
+        <w:t xml:space="preserve"> </w:t>
+      </w:r>
+      <w:proofErr w:type="spellStart"/>
+      <w:proofErr w:type="gramStart"/>
+      <w:r>
+        <w:rPr>
+          <w:rFonts w:ascii="Consolas" w:hAnsi="Consolas" w:cs="Consolas"/>
+          <w:color w:val="2B91AF"/>
+          <w:sz w:val="19"/>
+          <w:szCs w:val="19"/>
+        </w:rPr>
+        <w:t>RigidBody</w:t>
+      </w:r>
+      <w:proofErr w:type="spellEnd"/>
+      <w:r>
+        <w:rPr>
+          <w:rFonts w:ascii="Consolas" w:hAnsi="Consolas" w:cs="Consolas"/>
+          <w:color w:val="000000"/>
+          <w:sz w:val="19"/>
+          <w:szCs w:val="19"/>
+        </w:rPr>
+        <w:t xml:space="preserve"> :</w:t>
+      </w:r>
+      <w:proofErr w:type="gramEnd"/>
+      <w:r>
+        <w:rPr>
+          <w:rFonts w:ascii="Consolas" w:hAnsi="Consolas" w:cs="Consolas"/>
+          <w:color w:val="000000"/>
+          <w:sz w:val="19"/>
+          <w:szCs w:val="19"/>
+        </w:rPr>
+        <w:t xml:space="preserve"> </w:t>
+      </w:r>
+      <w:r>
+        <w:rPr>
+          <w:rFonts w:ascii="Consolas" w:hAnsi="Consolas" w:cs="Consolas"/>
+          <w:color w:val="0000FF"/>
+          <w:sz w:val="19"/>
+          <w:szCs w:val="19"/>
+        </w:rPr>
+        <w:t>public</w:t>
+      </w:r>
+      <w:r>
+        <w:rPr>
+          <w:rFonts w:ascii="Consolas" w:hAnsi="Consolas" w:cs="Consolas"/>
+          <w:color w:val="000000"/>
+          <w:sz w:val="19"/>
+          <w:szCs w:val="19"/>
+        </w:rPr>
+        <w:t xml:space="preserve"> </w:t>
+      </w:r>
+      <w:proofErr w:type="spellStart"/>
+      <w:r>
+        <w:rPr>
+          <w:rFonts w:ascii="Consolas" w:hAnsi="Consolas" w:cs="Consolas"/>
+          <w:color w:val="2B91AF"/>
+          <w:sz w:val="19"/>
+          <w:szCs w:val="19"/>
+        </w:rPr>
         <w:t>PhysicsObject</w:t>
       </w:r>
-      <w:bookmarkEnd w:id="3"/>
-      <w:proofErr w:type="spellEnd"/>
-    </w:p>
-    <w:p>
+      <w:proofErr w:type="spellEnd"/>
+    </w:p>
+    <w:p>
+      <w:r>
+        <w:t xml:space="preserve">A </w:t>
+      </w:r>
+      <w:proofErr w:type="spellStart"/>
+      <w:r>
+        <w:t>rigidbody</w:t>
+      </w:r>
+      <w:proofErr w:type="spellEnd"/>
+      <w:r>
+        <w:t xml:space="preserve"> represents solid, non-deforma</w:t>
+      </w:r>
+      <w:r>
+        <w:t xml:space="preserve">ble object. </w:t>
+      </w:r>
+    </w:p>
+    <w:p>
+      <w:proofErr w:type="spellStart"/>
+      <w:r>
+        <w:t>Rigidbodies</w:t>
+      </w:r>
+      <w:proofErr w:type="spellEnd"/>
+      <w:r>
+        <w:t xml:space="preserve"> can be </w:t>
+      </w:r>
+      <w:r>
+        <w:t xml:space="preserve">dynamic, kinematic, or static. </w:t>
+      </w:r>
+      <w:r>
+        <w:t xml:space="preserve">Dynamic bodies move, are affected by drag and gravity, and can have forces applied to them both through collisions and with the </w:t>
+      </w:r>
+      <w:proofErr w:type="spellStart"/>
+      <w:r>
+        <w:t>applyForce</w:t>
+      </w:r>
+      <w:proofErr w:type="spellEnd"/>
+      <w:r>
+        <w:t xml:space="preserve"> or </w:t>
+      </w:r>
+      <w:proofErr w:type="spellStart"/>
+      <w:r>
+        <w:t>applyImpulse</w:t>
+      </w:r>
+      <w:proofErr w:type="spellEnd"/>
+      <w:r>
+        <w:t xml:space="preserve"> methods. Kinematic bodies move and rotate, but aren’t affected by any forces. Static bodies do not move, except by setting their position directly.</w:t>
+      </w:r>
+    </w:p>
+    <w:p>
+      <w:r>
+        <w:t xml:space="preserve">A body is made kinematic by setting its mass as 0 or infinity, and is made static with the </w:t>
+      </w:r>
+      <w:proofErr w:type="spellStart"/>
+      <w:r>
+        <w:t>setStatic</w:t>
+      </w:r>
+      <w:proofErr w:type="spellEnd"/>
+      <w:r>
+        <w:t xml:space="preserve"> method. Collisions aren’t tested between two static bodies.</w:t>
+      </w:r>
+    </w:p>
+    <w:p>
+      <w:proofErr w:type="spellStart"/>
+      <w:r>
+        <w:t>Rigidbodies</w:t>
+      </w:r>
+      <w:proofErr w:type="spellEnd"/>
+      <w:r>
+        <w:t xml:space="preserve"> store both their current and past positions and local </w:t>
+      </w:r>
+      <w:proofErr w:type="spellStart"/>
+      <w:r>
+        <w:t>axes</w:t>
+      </w:r>
+      <w:proofErr w:type="spellEnd"/>
+      <w:r>
+        <w:t xml:space="preserve">. This is </w:t>
+      </w:r>
+      <w:r>
+        <w:t>so they can be rendered at a position and orientation interpolated between these values, ensuring smooth movement regardless of update time.</w:t>
+      </w:r>
+    </w:p>
+    <w:p/>
+    <w:p>
+      <w:pPr>
+        <w:pStyle w:val="Heading2"/>
+      </w:pPr>
+      <w:r>
+        <w:t>Sphere</w:t>
+      </w:r>
+    </w:p>
+    <w:p>
+      <w:pPr>
+        <w:rPr>
+          <w:rFonts w:ascii="Consolas" w:hAnsi="Consolas" w:cs="Consolas"/>
+          <w:color w:val="2B91AF"/>
+          <w:sz w:val="19"/>
+          <w:szCs w:val="19"/>
+        </w:rPr>
+      </w:pPr>
       <w:r>
         <w:rPr>
           <w:rFonts w:ascii="Consolas" w:hAnsi="Consolas" w:cs="Consolas"/>
@@ -735,7 +1140,7 @@
         </w:rPr>
         <w:t xml:space="preserve"> </w:t>
       </w:r>
-      <w:proofErr w:type="spellStart"/>
+      <w:proofErr w:type="gramStart"/>
       <w:r>
         <w:rPr>
           <w:rFonts w:ascii="Consolas" w:hAnsi="Consolas" w:cs="Consolas"/>
@@ -743,67 +1148,27 @@
           <w:sz w:val="19"/>
           <w:szCs w:val="19"/>
         </w:rPr>
-        <w:t>PhysicsObject</w:t>
-      </w:r>
-      <w:proofErr w:type="spellEnd"/>
-    </w:p>
-    <w:p>
-      <w:r>
-        <w:t>This is an abstract base class for all objects in a physics scene.</w:t>
-      </w:r>
-    </w:p>
-    <w:p>
-      <w:r>
-        <w:t xml:space="preserve">A physics object can have </w:t>
-      </w:r>
-      <w:proofErr w:type="spellStart"/>
-      <w:r>
-        <w:t>CollisionObserver</w:t>
-      </w:r>
-      <w:proofErr w:type="spellEnd"/>
-      <w:r>
-        <w:t xml:space="preserve"> objects subscribed to it. When </w:t>
-      </w:r>
-      <w:proofErr w:type="spellStart"/>
-      <w:r>
-        <w:t>BroadcastCollision</w:t>
-      </w:r>
-      <w:proofErr w:type="spellEnd"/>
-      <w:r>
-        <w:t xml:space="preserve"> is called, these objects will be sent the collision object, allowing them to react to the collision. They are stored as weak pointers by the </w:t>
-      </w:r>
-      <w:proofErr w:type="spellStart"/>
-      <w:r>
-        <w:t>PhysicsObject</w:t>
-      </w:r>
-      <w:proofErr w:type="spellEnd"/>
-      <w:r>
-        <w:t>, to avoid reference cycles between the observer and object.</w:t>
-      </w:r>
-    </w:p>
-    <w:p/>
-    <w:p>
-      <w:pPr>
-        <w:rPr>
-          <w:rFonts w:asciiTheme="majorHAnsi" w:eastAsiaTheme="majorEastAsia" w:hAnsiTheme="majorHAnsi" w:cstheme="majorBidi"/>
-          <w:color w:val="2F5496" w:themeColor="accent1" w:themeShade="BF"/>
-          <w:sz w:val="26"/>
-          <w:szCs w:val="26"/>
-        </w:rPr>
-      </w:pPr>
-      <w:r>
-        <w:br w:type="page"/>
-      </w:r>
-    </w:p>
-    <w:p>
-      <w:pPr>
-        <w:pStyle w:val="Heading2"/>
-      </w:pPr>
-      <w:r>
-        <w:t>Plane</w:t>
-      </w:r>
-    </w:p>
-    <w:p>
+        <w:t>Sphere</w:t>
+      </w:r>
+      <w:r>
+        <w:rPr>
+          <w:rFonts w:ascii="Consolas" w:hAnsi="Consolas" w:cs="Consolas"/>
+          <w:color w:val="000000"/>
+          <w:sz w:val="19"/>
+          <w:szCs w:val="19"/>
+        </w:rPr>
+        <w:t xml:space="preserve"> :</w:t>
+      </w:r>
+      <w:proofErr w:type="gramEnd"/>
+      <w:r>
+        <w:rPr>
+          <w:rFonts w:ascii="Consolas" w:hAnsi="Consolas" w:cs="Consolas"/>
+          <w:color w:val="000000"/>
+          <w:sz w:val="19"/>
+          <w:szCs w:val="19"/>
+        </w:rPr>
+        <w:t xml:space="preserve"> </w:t>
+      </w:r>
       <w:r>
         <w:rPr>
           <w:rFonts w:ascii="Consolas" w:hAnsi="Consolas" w:cs="Consolas"/>
@@ -811,7 +1176,7 @@
           <w:sz w:val="19"/>
           <w:szCs w:val="19"/>
         </w:rPr>
-        <w:t>class</w:t>
+        <w:t>public</w:t>
       </w:r>
       <w:r>
         <w:rPr>
@@ -822,7 +1187,7 @@
         </w:rPr>
         <w:t xml:space="preserve"> </w:t>
       </w:r>
-      <w:proofErr w:type="gramStart"/>
+      <w:proofErr w:type="spellStart"/>
       <w:r>
         <w:rPr>
           <w:rFonts w:ascii="Consolas" w:hAnsi="Consolas" w:cs="Consolas"/>
@@ -830,185 +1195,25 @@
           <w:sz w:val="19"/>
           <w:szCs w:val="19"/>
         </w:rPr>
-        <w:t>Plane</w:t>
-      </w:r>
-      <w:r>
-        <w:rPr>
-          <w:rFonts w:ascii="Consolas" w:hAnsi="Consolas" w:cs="Consolas"/>
-          <w:color w:val="000000"/>
-          <w:sz w:val="19"/>
-          <w:szCs w:val="19"/>
-        </w:rPr>
-        <w:t xml:space="preserve"> :</w:t>
-      </w:r>
-      <w:proofErr w:type="gramEnd"/>
-      <w:r>
-        <w:rPr>
-          <w:rFonts w:ascii="Consolas" w:hAnsi="Consolas" w:cs="Consolas"/>
-          <w:color w:val="000000"/>
-          <w:sz w:val="19"/>
-          <w:szCs w:val="19"/>
-        </w:rPr>
-        <w:t xml:space="preserve"> </w:t>
-      </w:r>
-      <w:r>
-        <w:rPr>
-          <w:rFonts w:ascii="Consolas" w:hAnsi="Consolas" w:cs="Consolas"/>
-          <w:color w:val="0000FF"/>
-          <w:sz w:val="19"/>
-          <w:szCs w:val="19"/>
-        </w:rPr>
-        <w:t>public</w:t>
-      </w:r>
-      <w:r>
-        <w:rPr>
-          <w:rFonts w:ascii="Consolas" w:hAnsi="Consolas" w:cs="Consolas"/>
-          <w:color w:val="000000"/>
-          <w:sz w:val="19"/>
-          <w:szCs w:val="19"/>
-        </w:rPr>
-        <w:t xml:space="preserve"> </w:t>
-      </w:r>
-      <w:proofErr w:type="spellStart"/>
-      <w:r>
-        <w:rPr>
-          <w:rFonts w:ascii="Consolas" w:hAnsi="Consolas" w:cs="Consolas"/>
-          <w:color w:val="2B91AF"/>
-          <w:sz w:val="19"/>
-          <w:szCs w:val="19"/>
-        </w:rPr>
-        <w:t>PhysicsObject</w:t>
-      </w:r>
-      <w:proofErr w:type="spellEnd"/>
-    </w:p>
-    <w:p>
-      <w:r>
-        <w:t xml:space="preserve">This </w:t>
-      </w:r>
-      <w:proofErr w:type="spellStart"/>
-      <w:r>
-        <w:t>PhysicsObject</w:t>
-      </w:r>
-      <w:proofErr w:type="spellEnd"/>
-      <w:r>
-        <w:t xml:space="preserve"> represents a plane. The plane is one sided (anything behind the plane </w:t>
-      </w:r>
-      <w:proofErr w:type="gramStart"/>
-      <w:r>
-        <w:t>is considered to be</w:t>
-      </w:r>
-      <w:proofErr w:type="gramEnd"/>
-      <w:r>
-        <w:t xml:space="preserve"> colliding with it) and infinitely long. Planes are always considered static objects.</w:t>
-      </w:r>
-    </w:p>
-    <w:p/>
-    <w:p>
-      <w:pPr>
-        <w:pStyle w:val="Heading2"/>
-      </w:pPr>
-      <w:proofErr w:type="spellStart"/>
-      <w:r>
         <w:t>RigidBody</w:t>
       </w:r>
       <w:proofErr w:type="spellEnd"/>
     </w:p>
     <w:p>
-      <w:pPr>
-        <w:rPr>
-          <w:rFonts w:ascii="Consolas" w:hAnsi="Consolas" w:cs="Consolas"/>
-          <w:color w:val="2B91AF"/>
-          <w:sz w:val="19"/>
-          <w:szCs w:val="19"/>
-        </w:rPr>
-      </w:pPr>
-      <w:r>
-        <w:rPr>
-          <w:rFonts w:ascii="Consolas" w:hAnsi="Consolas" w:cs="Consolas"/>
-          <w:color w:val="0000FF"/>
-          <w:sz w:val="19"/>
-          <w:szCs w:val="19"/>
-        </w:rPr>
-        <w:t>class</w:t>
-      </w:r>
-      <w:r>
-        <w:rPr>
-          <w:rFonts w:ascii="Consolas" w:hAnsi="Consolas" w:cs="Consolas"/>
-          <w:color w:val="000000"/>
-          <w:sz w:val="19"/>
-          <w:szCs w:val="19"/>
-        </w:rPr>
-        <w:t xml:space="preserve"> </w:t>
-      </w:r>
-      <w:proofErr w:type="spellStart"/>
-      <w:proofErr w:type="gramStart"/>
-      <w:r>
-        <w:rPr>
-          <w:rFonts w:ascii="Consolas" w:hAnsi="Consolas" w:cs="Consolas"/>
-          <w:color w:val="2B91AF"/>
-          <w:sz w:val="19"/>
-          <w:szCs w:val="19"/>
-        </w:rPr>
-        <w:t>RigidBody</w:t>
-      </w:r>
-      <w:proofErr w:type="spellEnd"/>
-      <w:r>
-        <w:rPr>
-          <w:rFonts w:ascii="Consolas" w:hAnsi="Consolas" w:cs="Consolas"/>
-          <w:color w:val="000000"/>
-          <w:sz w:val="19"/>
-          <w:szCs w:val="19"/>
-        </w:rPr>
-        <w:t xml:space="preserve"> :</w:t>
-      </w:r>
-      <w:proofErr w:type="gramEnd"/>
-      <w:r>
-        <w:rPr>
-          <w:rFonts w:ascii="Consolas" w:hAnsi="Consolas" w:cs="Consolas"/>
-          <w:color w:val="000000"/>
-          <w:sz w:val="19"/>
-          <w:szCs w:val="19"/>
-        </w:rPr>
-        <w:t xml:space="preserve"> </w:t>
-      </w:r>
-      <w:r>
-        <w:rPr>
-          <w:rFonts w:ascii="Consolas" w:hAnsi="Consolas" w:cs="Consolas"/>
-          <w:color w:val="0000FF"/>
-          <w:sz w:val="19"/>
-          <w:szCs w:val="19"/>
-        </w:rPr>
-        <w:t>public</w:t>
-      </w:r>
-      <w:r>
-        <w:rPr>
-          <w:rFonts w:ascii="Consolas" w:hAnsi="Consolas" w:cs="Consolas"/>
-          <w:color w:val="000000"/>
-          <w:sz w:val="19"/>
-          <w:szCs w:val="19"/>
-        </w:rPr>
-        <w:t xml:space="preserve"> </w:t>
-      </w:r>
-      <w:proofErr w:type="spellStart"/>
-      <w:r>
-        <w:rPr>
-          <w:rFonts w:ascii="Consolas" w:hAnsi="Consolas" w:cs="Consolas"/>
-          <w:color w:val="2B91AF"/>
-          <w:sz w:val="19"/>
-          <w:szCs w:val="19"/>
-        </w:rPr>
-        <w:t>PhysicsObject</w:t>
-      </w:r>
-      <w:proofErr w:type="spellEnd"/>
-    </w:p>
-    <w:p>
-      <w:r>
-        <w:t>A rigidbody</w:t>
+      <w:r>
+        <w:t xml:space="preserve">This is a spherical </w:t>
+      </w:r>
+      <w:proofErr w:type="spellStart"/>
+      <w:r>
+        <w:t>rigidbody</w:t>
+      </w:r>
+      <w:proofErr w:type="spellEnd"/>
+      <w:r>
+        <w:t xml:space="preserve">. The </w:t>
       </w:r>
       <w:bookmarkStart w:id="4" w:name="_GoBack"/>
       <w:bookmarkEnd w:id="4"/>
     </w:p>
-    <w:p/>
     <w:p>
       <w:pPr>
         <w:pStyle w:val="Heading2"/>
@@ -2049,7 +2254,7 @@
 </file>
 
 <file path=customXml/itemProps1.xml><?xml version="1.0" encoding="utf-8"?>
-<ds:datastoreItem xmlns:ds="http://schemas.openxmlformats.org/officeDocument/2006/customXml" ds:itemID="{71A7FAD3-80B0-41E3-8969-E6AA83D3E58E}">
+<ds:datastoreItem xmlns:ds="http://schemas.openxmlformats.org/officeDocument/2006/customXml" ds:itemID="{F76E8EE6-2B86-43AF-A43D-3C7720CEAFD6}">
   <ds:schemaRefs>
     <ds:schemaRef ds:uri="http://schemas.openxmlformats.org/officeDocument/2006/bibliography"/>
   </ds:schemaRefs>

</xml_diff>

<commit_message>
Box-sphere finds nearest corner from displacement
</commit_message>
<xml_diff>
--- a/Docs/Reference.docx
+++ b/Docs/Reference.docx
@@ -410,7 +410,6 @@
         <w:t xml:space="preserve"> library are in the physics namespace.</w:t>
       </w:r>
     </w:p>
-    <w:p/>
     <w:p>
       <w:pPr>
         <w:pStyle w:val="Heading2"/>
@@ -748,6 +747,9 @@
       <w:r>
         <w:t>This is an abstract base class for all objects in a physics scene.</w:t>
       </w:r>
+      <w:r>
+        <w:t xml:space="preserve"> It contains data used by several derived classes, such as elasticity and friction, and provides a common interface for updating, testing and resolving collisions, and drawing objects.</w:t>
+      </w:r>
     </w:p>
     <w:p>
       <w:r>
@@ -777,6 +779,9 @@
       <w:r>
         <w:t>, to avoid reference cycles between the observer and object.</w:t>
       </w:r>
+      <w:r>
+        <w:t xml:space="preserve"> </w:t>
+      </w:r>
     </w:p>
     <w:p>
       <w:r>
@@ -788,7 +793,15 @@
       </w:r>
       <w:proofErr w:type="spellEnd"/>
       <w:r>
-        <w:t xml:space="preserve"> from a scene safely, and let anything else with references to it know it has been removed, the kill and </w:t>
+        <w:t xml:space="preserve"> from a scene </w:t>
+      </w:r>
+      <w:proofErr w:type="gramStart"/>
+      <w:r>
+        <w:t>safely, and</w:t>
+      </w:r>
+      <w:proofErr w:type="gramEnd"/>
+      <w:r>
+        <w:t xml:space="preserve"> let anything else with references to it know it has been removed, the kill and </w:t>
       </w:r>
       <w:proofErr w:type="spellStart"/>
       <w:r>
@@ -796,7 +809,11 @@
       </w:r>
       <w:proofErr w:type="spellEnd"/>
       <w:r>
-        <w:t xml:space="preserve"> methods can be used. Calling kill will set the object to dead, and after the next physics update it will be removed from the physics scene. Similarly, if it has been remove from a scene using </w:t>
+        <w:t xml:space="preserve"> methods can be used. Calling kill will set the object to dead, and after the next physics update it will be removed from the physics scene. Similarly, if it has been </w:t>
+      </w:r>
+      <w:r>
+        <w:lastRenderedPageBreak/>
+        <w:t xml:space="preserve">remove from a scene using </w:t>
       </w:r>
       <w:proofErr w:type="spellStart"/>
       <w:r>
@@ -820,11 +837,673 @@
         <w:pStyle w:val="Heading2"/>
       </w:pPr>
       <w:r>
+        <w:t>Plane</w:t>
+      </w:r>
+    </w:p>
+    <w:p>
+      <w:r>
+        <w:rPr>
+          <w:rFonts w:ascii="Consolas" w:hAnsi="Consolas" w:cs="Consolas"/>
+          <w:color w:val="0000FF"/>
+          <w:sz w:val="19"/>
+          <w:szCs w:val="19"/>
+        </w:rPr>
+        <w:t>class</w:t>
+      </w:r>
+      <w:r>
+        <w:rPr>
+          <w:rFonts w:ascii="Consolas" w:hAnsi="Consolas" w:cs="Consolas"/>
+          <w:color w:val="000000"/>
+          <w:sz w:val="19"/>
+          <w:szCs w:val="19"/>
+        </w:rPr>
+        <w:t xml:space="preserve"> </w:t>
+      </w:r>
+      <w:proofErr w:type="gramStart"/>
+      <w:r>
+        <w:rPr>
+          <w:rFonts w:ascii="Consolas" w:hAnsi="Consolas" w:cs="Consolas"/>
+          <w:color w:val="2B91AF"/>
+          <w:sz w:val="19"/>
+          <w:szCs w:val="19"/>
+        </w:rPr>
+        <w:t>Plane</w:t>
+      </w:r>
+      <w:r>
+        <w:rPr>
+          <w:rFonts w:ascii="Consolas" w:hAnsi="Consolas" w:cs="Consolas"/>
+          <w:color w:val="000000"/>
+          <w:sz w:val="19"/>
+          <w:szCs w:val="19"/>
+        </w:rPr>
+        <w:t xml:space="preserve"> :</w:t>
+      </w:r>
+      <w:proofErr w:type="gramEnd"/>
+      <w:r>
+        <w:rPr>
+          <w:rFonts w:ascii="Consolas" w:hAnsi="Consolas" w:cs="Consolas"/>
+          <w:color w:val="000000"/>
+          <w:sz w:val="19"/>
+          <w:szCs w:val="19"/>
+        </w:rPr>
+        <w:t xml:space="preserve"> </w:t>
+      </w:r>
+      <w:r>
+        <w:rPr>
+          <w:rFonts w:ascii="Consolas" w:hAnsi="Consolas" w:cs="Consolas"/>
+          <w:color w:val="0000FF"/>
+          <w:sz w:val="19"/>
+          <w:szCs w:val="19"/>
+        </w:rPr>
+        <w:t>public</w:t>
+      </w:r>
+      <w:r>
+        <w:rPr>
+          <w:rFonts w:ascii="Consolas" w:hAnsi="Consolas" w:cs="Consolas"/>
+          <w:color w:val="000000"/>
+          <w:sz w:val="19"/>
+          <w:szCs w:val="19"/>
+        </w:rPr>
+        <w:t xml:space="preserve"> </w:t>
+      </w:r>
+      <w:proofErr w:type="spellStart"/>
+      <w:r>
+        <w:rPr>
+          <w:rFonts w:ascii="Consolas" w:hAnsi="Consolas" w:cs="Consolas"/>
+          <w:color w:val="2B91AF"/>
+          <w:sz w:val="19"/>
+          <w:szCs w:val="19"/>
+        </w:rPr>
+        <w:t>PhysicsObject</w:t>
+      </w:r>
+      <w:proofErr w:type="spellEnd"/>
+    </w:p>
+    <w:p>
+      <w:r>
+        <w:t xml:space="preserve">This </w:t>
+      </w:r>
+      <w:proofErr w:type="spellStart"/>
+      <w:r>
+        <w:t>PhysicsObject</w:t>
+      </w:r>
+      <w:proofErr w:type="spellEnd"/>
+      <w:r>
+        <w:t xml:space="preserve"> represents a plane. The plane is one sided (anything behind the plane </w:t>
+      </w:r>
+      <w:proofErr w:type="gramStart"/>
+      <w:r>
+        <w:t>is considered to be</w:t>
+      </w:r>
+      <w:proofErr w:type="gramEnd"/>
+      <w:r>
+        <w:t xml:space="preserve"> colliding with it) and infinitely long. Planes are always considered static objects.</w:t>
+      </w:r>
+    </w:p>
+    <w:p/>
+    <w:p>
+      <w:pPr>
+        <w:pStyle w:val="Heading2"/>
+      </w:pPr>
+      <w:proofErr w:type="spellStart"/>
+      <w:r>
+        <w:t>RigidBody</w:t>
+      </w:r>
+      <w:proofErr w:type="spellEnd"/>
+    </w:p>
+    <w:p>
+      <w:pPr>
+        <w:rPr>
+          <w:rFonts w:ascii="Consolas" w:hAnsi="Consolas" w:cs="Consolas"/>
+          <w:color w:val="2B91AF"/>
+          <w:sz w:val="19"/>
+          <w:szCs w:val="19"/>
+        </w:rPr>
+      </w:pPr>
+      <w:r>
+        <w:rPr>
+          <w:rFonts w:ascii="Consolas" w:hAnsi="Consolas" w:cs="Consolas"/>
+          <w:color w:val="0000FF"/>
+          <w:sz w:val="19"/>
+          <w:szCs w:val="19"/>
+        </w:rPr>
+        <w:t>class</w:t>
+      </w:r>
+      <w:r>
+        <w:rPr>
+          <w:rFonts w:ascii="Consolas" w:hAnsi="Consolas" w:cs="Consolas"/>
+          <w:color w:val="000000"/>
+          <w:sz w:val="19"/>
+          <w:szCs w:val="19"/>
+        </w:rPr>
+        <w:t xml:space="preserve"> </w:t>
+      </w:r>
+      <w:proofErr w:type="spellStart"/>
+      <w:proofErr w:type="gramStart"/>
+      <w:r>
+        <w:rPr>
+          <w:rFonts w:ascii="Consolas" w:hAnsi="Consolas" w:cs="Consolas"/>
+          <w:color w:val="2B91AF"/>
+          <w:sz w:val="19"/>
+          <w:szCs w:val="19"/>
+        </w:rPr>
+        <w:t>RigidBody</w:t>
+      </w:r>
+      <w:proofErr w:type="spellEnd"/>
+      <w:r>
+        <w:rPr>
+          <w:rFonts w:ascii="Consolas" w:hAnsi="Consolas" w:cs="Consolas"/>
+          <w:color w:val="000000"/>
+          <w:sz w:val="19"/>
+          <w:szCs w:val="19"/>
+        </w:rPr>
+        <w:t xml:space="preserve"> :</w:t>
+      </w:r>
+      <w:proofErr w:type="gramEnd"/>
+      <w:r>
+        <w:rPr>
+          <w:rFonts w:ascii="Consolas" w:hAnsi="Consolas" w:cs="Consolas"/>
+          <w:color w:val="000000"/>
+          <w:sz w:val="19"/>
+          <w:szCs w:val="19"/>
+        </w:rPr>
+        <w:t xml:space="preserve"> </w:t>
+      </w:r>
+      <w:r>
+        <w:rPr>
+          <w:rFonts w:ascii="Consolas" w:hAnsi="Consolas" w:cs="Consolas"/>
+          <w:color w:val="0000FF"/>
+          <w:sz w:val="19"/>
+          <w:szCs w:val="19"/>
+        </w:rPr>
+        <w:t>public</w:t>
+      </w:r>
+      <w:r>
+        <w:rPr>
+          <w:rFonts w:ascii="Consolas" w:hAnsi="Consolas" w:cs="Consolas"/>
+          <w:color w:val="000000"/>
+          <w:sz w:val="19"/>
+          <w:szCs w:val="19"/>
+        </w:rPr>
+        <w:t xml:space="preserve"> </w:t>
+      </w:r>
+      <w:proofErr w:type="spellStart"/>
+      <w:r>
+        <w:rPr>
+          <w:rFonts w:ascii="Consolas" w:hAnsi="Consolas" w:cs="Consolas"/>
+          <w:color w:val="2B91AF"/>
+          <w:sz w:val="19"/>
+          <w:szCs w:val="19"/>
+        </w:rPr>
+        <w:t>PhysicsObject</w:t>
+      </w:r>
+      <w:proofErr w:type="spellEnd"/>
+    </w:p>
+    <w:p>
+      <w:r>
+        <w:t xml:space="preserve">A </w:t>
+      </w:r>
+      <w:proofErr w:type="spellStart"/>
+      <w:r>
+        <w:t>rigidbody</w:t>
+      </w:r>
+      <w:proofErr w:type="spellEnd"/>
+      <w:r>
+        <w:t xml:space="preserve"> represents </w:t>
+      </w:r>
+      <w:r>
+        <w:t xml:space="preserve">a </w:t>
+      </w:r>
+      <w:r>
+        <w:t>solid, non-deforma</w:t>
+      </w:r>
+      <w:r>
+        <w:t xml:space="preserve">ble object. </w:t>
+      </w:r>
+      <w:r>
+        <w:t>This class implements shared behaviours which do not depend on the object’s shape.</w:t>
+      </w:r>
+    </w:p>
+    <w:p>
+      <w:proofErr w:type="spellStart"/>
+      <w:r>
+        <w:t>Rigidbodies</w:t>
+      </w:r>
+      <w:proofErr w:type="spellEnd"/>
+      <w:r>
+        <w:t xml:space="preserve"> can be </w:t>
+      </w:r>
+      <w:r>
+        <w:t xml:space="preserve">dynamic, kinematic, or static. </w:t>
+      </w:r>
+      <w:r>
+        <w:t xml:space="preserve">Dynamic bodies move, are affected by drag and gravity, and can have forces applied to them both through collisions and with the </w:t>
+      </w:r>
+      <w:proofErr w:type="spellStart"/>
+      <w:r>
+        <w:t>applyForce</w:t>
+      </w:r>
+      <w:proofErr w:type="spellEnd"/>
+      <w:r>
+        <w:t xml:space="preserve"> or </w:t>
+      </w:r>
+      <w:proofErr w:type="spellStart"/>
+      <w:r>
+        <w:t>applyImpulse</w:t>
+      </w:r>
+      <w:proofErr w:type="spellEnd"/>
+      <w:r>
+        <w:t xml:space="preserve"> methods. Kinematic bodies move and rotate, but aren’t affected by any forces. Static bodies do not move, except by setting their position directly.</w:t>
+      </w:r>
+    </w:p>
+    <w:p>
+      <w:r>
+        <w:t xml:space="preserve">A body is made kinematic by setting its mass as 0 or infinity, and is made static with the </w:t>
+      </w:r>
+      <w:proofErr w:type="spellStart"/>
+      <w:r>
+        <w:t>setStatic</w:t>
+      </w:r>
+      <w:proofErr w:type="spellEnd"/>
+      <w:r>
+        <w:t xml:space="preserve"> method. Collisions aren’t tested between two static bodies.</w:t>
+      </w:r>
+    </w:p>
+    <w:p>
+      <w:proofErr w:type="spellStart"/>
+      <w:r>
+        <w:t>Rigidbodies</w:t>
+      </w:r>
+      <w:proofErr w:type="spellEnd"/>
+      <w:r>
+        <w:t xml:space="preserve"> store both their current and past positions and local </w:t>
+      </w:r>
+      <w:proofErr w:type="spellStart"/>
+      <w:r>
+        <w:t>axes</w:t>
+      </w:r>
+      <w:proofErr w:type="spellEnd"/>
+      <w:r>
+        <w:t xml:space="preserve">. This is </w:t>
+      </w:r>
+      <w:r>
+        <w:t>so they can be rendered at a position and orientation interpolated between these values, ensuring smooth movement regardless of update time.</w:t>
+      </w:r>
+    </w:p>
+    <w:p/>
+    <w:p>
+      <w:pPr>
+        <w:pStyle w:val="Heading2"/>
+      </w:pPr>
+      <w:r>
+        <w:t>Sphere</w:t>
+      </w:r>
+    </w:p>
+    <w:p>
+      <w:pPr>
+        <w:rPr>
+          <w:rFonts w:ascii="Consolas" w:hAnsi="Consolas" w:cs="Consolas"/>
+          <w:color w:val="2B91AF"/>
+          <w:sz w:val="19"/>
+          <w:szCs w:val="19"/>
+        </w:rPr>
+      </w:pPr>
+      <w:r>
+        <w:rPr>
+          <w:rFonts w:ascii="Consolas" w:hAnsi="Consolas" w:cs="Consolas"/>
+          <w:color w:val="0000FF"/>
+          <w:sz w:val="19"/>
+          <w:szCs w:val="19"/>
+        </w:rPr>
+        <w:t>class</w:t>
+      </w:r>
+      <w:r>
+        <w:rPr>
+          <w:rFonts w:ascii="Consolas" w:hAnsi="Consolas" w:cs="Consolas"/>
+          <w:color w:val="000000"/>
+          <w:sz w:val="19"/>
+          <w:szCs w:val="19"/>
+        </w:rPr>
+        <w:t xml:space="preserve"> </w:t>
+      </w:r>
+      <w:proofErr w:type="gramStart"/>
+      <w:r>
+        <w:rPr>
+          <w:rFonts w:ascii="Consolas" w:hAnsi="Consolas" w:cs="Consolas"/>
+          <w:color w:val="2B91AF"/>
+          <w:sz w:val="19"/>
+          <w:szCs w:val="19"/>
+        </w:rPr>
+        <w:t>Sphere</w:t>
+      </w:r>
+      <w:r>
+        <w:rPr>
+          <w:rFonts w:ascii="Consolas" w:hAnsi="Consolas" w:cs="Consolas"/>
+          <w:color w:val="000000"/>
+          <w:sz w:val="19"/>
+          <w:szCs w:val="19"/>
+        </w:rPr>
+        <w:t xml:space="preserve"> :</w:t>
+      </w:r>
+      <w:proofErr w:type="gramEnd"/>
+      <w:r>
+        <w:rPr>
+          <w:rFonts w:ascii="Consolas" w:hAnsi="Consolas" w:cs="Consolas"/>
+          <w:color w:val="000000"/>
+          <w:sz w:val="19"/>
+          <w:szCs w:val="19"/>
+        </w:rPr>
+        <w:t xml:space="preserve"> </w:t>
+      </w:r>
+      <w:r>
+        <w:rPr>
+          <w:rFonts w:ascii="Consolas" w:hAnsi="Consolas" w:cs="Consolas"/>
+          <w:color w:val="0000FF"/>
+          <w:sz w:val="19"/>
+          <w:szCs w:val="19"/>
+        </w:rPr>
+        <w:t>public</w:t>
+      </w:r>
+      <w:r>
+        <w:rPr>
+          <w:rFonts w:ascii="Consolas" w:hAnsi="Consolas" w:cs="Consolas"/>
+          <w:color w:val="000000"/>
+          <w:sz w:val="19"/>
+          <w:szCs w:val="19"/>
+        </w:rPr>
+        <w:t xml:space="preserve"> </w:t>
+      </w:r>
+      <w:proofErr w:type="spellStart"/>
+      <w:r>
+        <w:rPr>
+          <w:rFonts w:ascii="Consolas" w:hAnsi="Consolas" w:cs="Consolas"/>
+          <w:color w:val="2B91AF"/>
+          <w:sz w:val="19"/>
+          <w:szCs w:val="19"/>
+        </w:rPr>
+        <w:t>RigidBody</w:t>
+      </w:r>
+      <w:proofErr w:type="spellEnd"/>
+    </w:p>
+    <w:p>
+      <w:r>
+        <w:t xml:space="preserve">This is a spherical </w:t>
+      </w:r>
+      <w:proofErr w:type="spellStart"/>
+      <w:r>
+        <w:t>rigidbody</w:t>
+      </w:r>
+      <w:proofErr w:type="spellEnd"/>
+      <w:r>
+        <w:t xml:space="preserve">. </w:t>
+      </w:r>
+      <w:r>
+        <w:t>Collision detection, drawing spheres, and calculating moment of inertia are implemented by this class</w:t>
+      </w:r>
+    </w:p>
+    <w:p>
+      <w:pPr>
+        <w:pStyle w:val="Heading2"/>
+      </w:pPr>
+      <w:r>
+        <w:t>Box</w:t>
+      </w:r>
+    </w:p>
+    <w:p>
+      <w:pPr>
+        <w:rPr>
+          <w:rFonts w:ascii="Consolas" w:hAnsi="Consolas" w:cs="Consolas"/>
+          <w:color w:val="2B91AF"/>
+          <w:sz w:val="19"/>
+          <w:szCs w:val="19"/>
+        </w:rPr>
+      </w:pPr>
+      <w:r>
+        <w:rPr>
+          <w:rFonts w:ascii="Consolas" w:hAnsi="Consolas" w:cs="Consolas"/>
+          <w:color w:val="0000FF"/>
+          <w:sz w:val="19"/>
+          <w:szCs w:val="19"/>
+        </w:rPr>
+        <w:t>class</w:t>
+      </w:r>
+      <w:r>
+        <w:rPr>
+          <w:rFonts w:ascii="Consolas" w:hAnsi="Consolas" w:cs="Consolas"/>
+          <w:color w:val="000000"/>
+          <w:sz w:val="19"/>
+          <w:szCs w:val="19"/>
+        </w:rPr>
+        <w:t xml:space="preserve"> </w:t>
+      </w:r>
+      <w:proofErr w:type="gramStart"/>
+      <w:r>
+        <w:rPr>
+          <w:rFonts w:ascii="Consolas" w:hAnsi="Consolas" w:cs="Consolas"/>
+          <w:color w:val="2B91AF"/>
+          <w:sz w:val="19"/>
+          <w:szCs w:val="19"/>
+        </w:rPr>
+        <w:t>Box</w:t>
+      </w:r>
+      <w:r>
+        <w:rPr>
+          <w:rFonts w:ascii="Consolas" w:hAnsi="Consolas" w:cs="Consolas"/>
+          <w:color w:val="000000"/>
+          <w:sz w:val="19"/>
+          <w:szCs w:val="19"/>
+        </w:rPr>
+        <w:t xml:space="preserve"> :</w:t>
+      </w:r>
+      <w:proofErr w:type="gramEnd"/>
+      <w:r>
+        <w:rPr>
+          <w:rFonts w:ascii="Consolas" w:hAnsi="Consolas" w:cs="Consolas"/>
+          <w:color w:val="000000"/>
+          <w:sz w:val="19"/>
+          <w:szCs w:val="19"/>
+        </w:rPr>
+        <w:t xml:space="preserve"> </w:t>
+      </w:r>
+      <w:r>
+        <w:rPr>
+          <w:rFonts w:ascii="Consolas" w:hAnsi="Consolas" w:cs="Consolas"/>
+          <w:color w:val="0000FF"/>
+          <w:sz w:val="19"/>
+          <w:szCs w:val="19"/>
+        </w:rPr>
+        <w:t>public</w:t>
+      </w:r>
+      <w:r>
+        <w:rPr>
+          <w:rFonts w:ascii="Consolas" w:hAnsi="Consolas" w:cs="Consolas"/>
+          <w:color w:val="000000"/>
+          <w:sz w:val="19"/>
+          <w:szCs w:val="19"/>
+        </w:rPr>
+        <w:t xml:space="preserve"> </w:t>
+      </w:r>
+      <w:proofErr w:type="spellStart"/>
+      <w:r>
+        <w:rPr>
+          <w:rFonts w:ascii="Consolas" w:hAnsi="Consolas" w:cs="Consolas"/>
+          <w:color w:val="2B91AF"/>
+          <w:sz w:val="19"/>
+          <w:szCs w:val="19"/>
+        </w:rPr>
+        <w:t>RigidBody</w:t>
+      </w:r>
+      <w:proofErr w:type="spellEnd"/>
+    </w:p>
+    <w:p>
+      <w:r>
+        <w:t xml:space="preserve">This is an oriented box </w:t>
+      </w:r>
+      <w:proofErr w:type="spellStart"/>
+      <w:r>
+        <w:t>rigidbody</w:t>
+      </w:r>
+      <w:proofErr w:type="spellEnd"/>
+      <w:r>
+        <w:t xml:space="preserve">. </w:t>
+      </w:r>
+      <w:r>
+        <w:t>Collision detection, drawing spheres, and calculating moment of inertia are implemented by this class</w:t>
+      </w:r>
+      <w:r>
+        <w:t>.</w:t>
+      </w:r>
+    </w:p>
+    <w:p>
+      <w:r>
+        <w:t xml:space="preserve">Box collision is tested using the separating axis theorem, checking </w:t>
+      </w:r>
+      <w:r>
+        <w:t xml:space="preserve">if there’s an axis on which both bodies can be projected without overlapping. If </w:t>
+      </w:r>
+      <w:r>
+        <w:t xml:space="preserve">colliding with a sphere, </w:t>
+      </w:r>
+      <w:r>
+        <w:t xml:space="preserve">the collision point is along the </w:t>
+      </w:r>
+      <w:r>
+        <w:t>collision normal from the circle’s centre, half the collision depth from its edge. If colliding w</w:t>
+      </w:r>
+      <w:r>
+        <w:t>ith a box, the area where the two colliding edges overlap is found, and the centre of that area is the collision point.</w:t>
+      </w:r>
+    </w:p>
+    <w:p>
+      <w:pPr>
+        <w:pStyle w:val="Heading2"/>
+        <w:rPr>
+          <w:rFonts w:eastAsiaTheme="minorHAnsi"/>
+        </w:rPr>
+      </w:pPr>
+      <w:r>
+        <w:rPr>
+          <w:rFonts w:eastAsiaTheme="minorHAnsi"/>
+        </w:rPr>
+        <w:t>Joint</w:t>
+      </w:r>
+    </w:p>
+    <w:p>
+      <w:pPr>
+        <w:rPr>
+          <w:rFonts w:ascii="Consolas" w:hAnsi="Consolas" w:cs="Consolas"/>
+          <w:color w:val="2B91AF"/>
+          <w:sz w:val="19"/>
+          <w:szCs w:val="19"/>
+        </w:rPr>
+      </w:pPr>
+      <w:r>
+        <w:rPr>
+          <w:rFonts w:ascii="Consolas" w:hAnsi="Consolas" w:cs="Consolas"/>
+          <w:color w:val="0000FF"/>
+          <w:sz w:val="19"/>
+          <w:szCs w:val="19"/>
+        </w:rPr>
+        <w:t>class</w:t>
+      </w:r>
+      <w:r>
+        <w:rPr>
+          <w:rFonts w:ascii="Consolas" w:hAnsi="Consolas" w:cs="Consolas"/>
+          <w:color w:val="000000"/>
+          <w:sz w:val="19"/>
+          <w:szCs w:val="19"/>
+        </w:rPr>
+        <w:t xml:space="preserve"> </w:t>
+      </w:r>
+      <w:proofErr w:type="gramStart"/>
+      <w:r>
+        <w:rPr>
+          <w:rFonts w:ascii="Consolas" w:hAnsi="Consolas" w:cs="Consolas"/>
+          <w:color w:val="2B91AF"/>
+          <w:sz w:val="19"/>
+          <w:szCs w:val="19"/>
+        </w:rPr>
+        <w:t>Joint</w:t>
+      </w:r>
+      <w:r>
+        <w:rPr>
+          <w:rFonts w:ascii="Consolas" w:hAnsi="Consolas" w:cs="Consolas"/>
+          <w:color w:val="000000"/>
+          <w:sz w:val="19"/>
+          <w:szCs w:val="19"/>
+        </w:rPr>
+        <w:t xml:space="preserve"> :</w:t>
+      </w:r>
+      <w:proofErr w:type="gramEnd"/>
+      <w:r>
+        <w:rPr>
+          <w:rFonts w:ascii="Consolas" w:hAnsi="Consolas" w:cs="Consolas"/>
+          <w:color w:val="000000"/>
+          <w:sz w:val="19"/>
+          <w:szCs w:val="19"/>
+        </w:rPr>
+        <w:t xml:space="preserve"> </w:t>
+      </w:r>
+      <w:r>
+        <w:rPr>
+          <w:rFonts w:ascii="Consolas" w:hAnsi="Consolas" w:cs="Consolas"/>
+          <w:color w:val="0000FF"/>
+          <w:sz w:val="19"/>
+          <w:szCs w:val="19"/>
+        </w:rPr>
+        <w:t>public</w:t>
+      </w:r>
+      <w:r>
+        <w:rPr>
+          <w:rFonts w:ascii="Consolas" w:hAnsi="Consolas" w:cs="Consolas"/>
+          <w:color w:val="000000"/>
+          <w:sz w:val="19"/>
+          <w:szCs w:val="19"/>
+        </w:rPr>
+        <w:t xml:space="preserve"> </w:t>
+      </w:r>
+      <w:proofErr w:type="spellStart"/>
+      <w:r>
+        <w:rPr>
+          <w:rFonts w:ascii="Consolas" w:hAnsi="Consolas" w:cs="Consolas"/>
+          <w:color w:val="2B91AF"/>
+          <w:sz w:val="19"/>
+          <w:szCs w:val="19"/>
+        </w:rPr>
+        <w:t>PhysicsObject</w:t>
+      </w:r>
+      <w:proofErr w:type="spellEnd"/>
+    </w:p>
+    <w:p>
+      <w:r>
+        <w:t xml:space="preserve">This is a base class for joints between two </w:t>
+      </w:r>
+      <w:proofErr w:type="spellStart"/>
+      <w:r>
+        <w:t>rigidbodies</w:t>
+      </w:r>
+      <w:proofErr w:type="spellEnd"/>
+      <w:r>
+        <w:t>. Joints hold references to the bodies at each end, and store the anchor point they attach to in that end’s body’s local coordinates.</w:t>
+      </w:r>
+    </w:p>
+    <w:p>
+      <w:pPr>
+        <w:pStyle w:val="Heading2"/>
+      </w:pPr>
+      <w:r>
         <w:lastRenderedPageBreak/>
-        <w:t>Plane</w:t>
-      </w:r>
-    </w:p>
-    <w:p>
+        <w:t>Spring</w:t>
+      </w:r>
+    </w:p>
+    <w:p>
+      <w:pPr>
+        <w:rPr>
+          <w:rFonts w:ascii="Consolas" w:hAnsi="Consolas" w:cs="Consolas"/>
+          <w:color w:val="2B91AF"/>
+          <w:sz w:val="19"/>
+          <w:szCs w:val="19"/>
+        </w:rPr>
+      </w:pPr>
       <w:r>
         <w:rPr>
           <w:rFonts w:ascii="Consolas" w:hAnsi="Consolas" w:cs="Consolas"/>
@@ -851,7 +1530,7 @@
           <w:sz w:val="19"/>
           <w:szCs w:val="19"/>
         </w:rPr>
-        <w:t>Plane</w:t>
+        <w:t>Spring</w:t>
       </w:r>
       <w:r>
         <w:rPr>
@@ -890,7 +1569,6 @@
         </w:rPr>
         <w:t xml:space="preserve"> </w:t>
       </w:r>
-      <w:proofErr w:type="spellStart"/>
       <w:r>
         <w:rPr>
           <w:rFonts w:ascii="Consolas" w:hAnsi="Consolas" w:cs="Consolas"/>
@@ -898,29 +1576,20 @@
           <w:sz w:val="19"/>
           <w:szCs w:val="19"/>
         </w:rPr>
-        <w:t>PhysicsObject</w:t>
-      </w:r>
-      <w:proofErr w:type="spellEnd"/>
-    </w:p>
-    <w:p>
-      <w:r>
-        <w:t xml:space="preserve">This </w:t>
-      </w:r>
-      <w:proofErr w:type="spellStart"/>
-      <w:r>
-        <w:t>PhysicsObject</w:t>
-      </w:r>
-      <w:proofErr w:type="spellEnd"/>
-      <w:r>
-        <w:t xml:space="preserve"> represents a plane. The plane is one sided (anything behind the plane </w:t>
-      </w:r>
-      <w:proofErr w:type="gramStart"/>
-      <w:r>
-        <w:t>is considered to be</w:t>
-      </w:r>
-      <w:proofErr w:type="gramEnd"/>
-      <w:r>
-        <w:t xml:space="preserve"> colliding with it) and infinitely long. Planes are always considered static objects.</w:t>
+        <w:t>Joint</w:t>
+      </w:r>
+    </w:p>
+    <w:p>
+      <w:r>
+        <w:t>This is a spring between two bodies. The spring has a set resting length, tightness, and damping.</w:t>
+      </w:r>
+      <w:r>
+        <w:t xml:space="preserve"> It applies a force to the attached bodies to bring the distance between their anchor points to the spring’s resting length.</w:t>
+      </w:r>
+    </w:p>
+    <w:p>
+      <w:r>
+        <w:t>When the spring notices an attached object has been killed, it removes the object. So, if it is returned to the scene, the object will have to be reattached.</w:t>
       </w:r>
     </w:p>
     <w:p/>
@@ -928,11 +1597,9 @@
       <w:pPr>
         <w:pStyle w:val="Heading2"/>
       </w:pPr>
-      <w:proofErr w:type="spellStart"/>
-      <w:r>
-        <w:t>RigidBody</w:t>
-      </w:r>
-      <w:proofErr w:type="spellEnd"/>
+      <w:r>
+        <w:t>Collision</w:t>
+      </w:r>
     </w:p>
     <w:p>
       <w:pPr>
@@ -950,6 +1617,59 @@
           <w:sz w:val="19"/>
           <w:szCs w:val="19"/>
         </w:rPr>
+        <w:t>struct</w:t>
+      </w:r>
+      <w:r>
+        <w:rPr>
+          <w:rFonts w:ascii="Consolas" w:hAnsi="Consolas" w:cs="Consolas"/>
+          <w:color w:val="000000"/>
+          <w:sz w:val="19"/>
+          <w:szCs w:val="19"/>
+        </w:rPr>
+        <w:t xml:space="preserve"> </w:t>
+      </w:r>
+      <w:r>
+        <w:rPr>
+          <w:rFonts w:ascii="Consolas" w:hAnsi="Consolas" w:cs="Consolas"/>
+          <w:color w:val="2B91AF"/>
+          <w:sz w:val="19"/>
+          <w:szCs w:val="19"/>
+        </w:rPr>
+        <w:t>Collision</w:t>
+      </w:r>
+    </w:p>
+    <w:p>
+      <w:r>
+        <w:t>TODO describe collision struct</w:t>
+      </w:r>
+    </w:p>
+    <w:p/>
+    <w:p>
+      <w:pPr>
+        <w:pStyle w:val="Heading2"/>
+      </w:pPr>
+      <w:proofErr w:type="spellStart"/>
+      <w:r>
+        <w:t>SoftBody</w:t>
+      </w:r>
+      <w:proofErr w:type="spellEnd"/>
+    </w:p>
+    <w:p>
+      <w:pPr>
+        <w:rPr>
+          <w:rFonts w:ascii="Consolas" w:hAnsi="Consolas" w:cs="Consolas"/>
+          <w:color w:val="2B91AF"/>
+          <w:sz w:val="19"/>
+          <w:szCs w:val="19"/>
+        </w:rPr>
+      </w:pPr>
+      <w:r>
+        <w:rPr>
+          <w:rFonts w:ascii="Consolas" w:hAnsi="Consolas" w:cs="Consolas"/>
+          <w:color w:val="0000FF"/>
+          <w:sz w:val="19"/>
+          <w:szCs w:val="19"/>
+        </w:rPr>
         <w:t>class</w:t>
       </w:r>
       <w:r>
@@ -962,7 +1682,6 @@
         <w:t xml:space="preserve"> </w:t>
       </w:r>
       <w:proofErr w:type="spellStart"/>
-      <w:proofErr w:type="gramStart"/>
       <w:r>
         <w:rPr>
           <w:rFonts w:ascii="Consolas" w:hAnsi="Consolas" w:cs="Consolas"/>
@@ -970,256 +1689,28 @@
           <w:sz w:val="19"/>
           <w:szCs w:val="19"/>
         </w:rPr>
-        <w:t>RigidBody</w:t>
-      </w:r>
-      <w:proofErr w:type="spellEnd"/>
-      <w:r>
-        <w:rPr>
-          <w:rFonts w:ascii="Consolas" w:hAnsi="Consolas" w:cs="Consolas"/>
-          <w:color w:val="000000"/>
-          <w:sz w:val="19"/>
-          <w:szCs w:val="19"/>
-        </w:rPr>
-        <w:t xml:space="preserve"> :</w:t>
-      </w:r>
-      <w:proofErr w:type="gramEnd"/>
-      <w:r>
-        <w:rPr>
-          <w:rFonts w:ascii="Consolas" w:hAnsi="Consolas" w:cs="Consolas"/>
-          <w:color w:val="000000"/>
-          <w:sz w:val="19"/>
-          <w:szCs w:val="19"/>
-        </w:rPr>
-        <w:t xml:space="preserve"> </w:t>
-      </w:r>
-      <w:r>
-        <w:rPr>
-          <w:rFonts w:ascii="Consolas" w:hAnsi="Consolas" w:cs="Consolas"/>
-          <w:color w:val="0000FF"/>
-          <w:sz w:val="19"/>
-          <w:szCs w:val="19"/>
-        </w:rPr>
-        <w:t>public</w:t>
-      </w:r>
-      <w:r>
-        <w:rPr>
-          <w:rFonts w:ascii="Consolas" w:hAnsi="Consolas" w:cs="Consolas"/>
-          <w:color w:val="000000"/>
-          <w:sz w:val="19"/>
-          <w:szCs w:val="19"/>
-        </w:rPr>
-        <w:t xml:space="preserve"> </w:t>
-      </w:r>
-      <w:proofErr w:type="spellStart"/>
-      <w:r>
-        <w:rPr>
-          <w:rFonts w:ascii="Consolas" w:hAnsi="Consolas" w:cs="Consolas"/>
-          <w:color w:val="2B91AF"/>
-          <w:sz w:val="19"/>
-          <w:szCs w:val="19"/>
-        </w:rPr>
-        <w:t>PhysicsObject</w:t>
-      </w:r>
-      <w:proofErr w:type="spellEnd"/>
-    </w:p>
-    <w:p>
-      <w:r>
-        <w:t xml:space="preserve">A </w:t>
-      </w:r>
-      <w:proofErr w:type="spellStart"/>
-      <w:r>
-        <w:t>rigidbody</w:t>
-      </w:r>
-      <w:proofErr w:type="spellEnd"/>
-      <w:r>
-        <w:t xml:space="preserve"> represents solid, non-deforma</w:t>
-      </w:r>
-      <w:r>
-        <w:t xml:space="preserve">ble object. </w:t>
-      </w:r>
-    </w:p>
-    <w:p>
-      <w:proofErr w:type="spellStart"/>
-      <w:r>
-        <w:t>Rigidbodies</w:t>
-      </w:r>
-      <w:proofErr w:type="spellEnd"/>
-      <w:r>
-        <w:t xml:space="preserve"> can be </w:t>
-      </w:r>
-      <w:r>
-        <w:t xml:space="preserve">dynamic, kinematic, or static. </w:t>
-      </w:r>
-      <w:r>
-        <w:t xml:space="preserve">Dynamic bodies move, are affected by drag and gravity, and can have forces applied to them both through collisions and with the </w:t>
-      </w:r>
-      <w:proofErr w:type="spellStart"/>
-      <w:r>
-        <w:t>applyForce</w:t>
-      </w:r>
-      <w:proofErr w:type="spellEnd"/>
-      <w:r>
-        <w:t xml:space="preserve"> or </w:t>
-      </w:r>
-      <w:proofErr w:type="spellStart"/>
-      <w:r>
-        <w:t>applyImpulse</w:t>
-      </w:r>
-      <w:proofErr w:type="spellEnd"/>
-      <w:r>
-        <w:t xml:space="preserve"> methods. Kinematic bodies move and rotate, but aren’t affected by any forces. Static bodies do not move, except by setting their position directly.</w:t>
-      </w:r>
-    </w:p>
-    <w:p>
-      <w:r>
-        <w:t xml:space="preserve">A body is made kinematic by setting its mass as 0 or infinity, and is made static with the </w:t>
-      </w:r>
-      <w:proofErr w:type="spellStart"/>
-      <w:r>
-        <w:t>setStatic</w:t>
-      </w:r>
-      <w:proofErr w:type="spellEnd"/>
-      <w:r>
-        <w:t xml:space="preserve"> method. Collisions aren’t tested between two static bodies.</w:t>
-      </w:r>
-    </w:p>
-    <w:p>
-      <w:proofErr w:type="spellStart"/>
-      <w:r>
-        <w:t>Rigidbodies</w:t>
-      </w:r>
-      <w:proofErr w:type="spellEnd"/>
-      <w:r>
-        <w:t xml:space="preserve"> store both their current and past positions and local </w:t>
-      </w:r>
-      <w:proofErr w:type="spellStart"/>
-      <w:r>
-        <w:t>axes</w:t>
-      </w:r>
-      <w:proofErr w:type="spellEnd"/>
-      <w:r>
-        <w:t xml:space="preserve">. This is </w:t>
-      </w:r>
-      <w:r>
-        <w:t>so they can be rendered at a position and orientation interpolated between these values, ensuring smooth movement regardless of update time.</w:t>
-      </w:r>
-    </w:p>
-    <w:p/>
-    <w:p>
-      <w:pPr>
-        <w:pStyle w:val="Heading2"/>
-      </w:pPr>
-      <w:r>
-        <w:t>Sphere</w:t>
-      </w:r>
-    </w:p>
-    <w:p>
-      <w:pPr>
-        <w:rPr>
-          <w:rFonts w:ascii="Consolas" w:hAnsi="Consolas" w:cs="Consolas"/>
-          <w:color w:val="2B91AF"/>
-          <w:sz w:val="19"/>
-          <w:szCs w:val="19"/>
-        </w:rPr>
-      </w:pPr>
-      <w:r>
-        <w:rPr>
-          <w:rFonts w:ascii="Consolas" w:hAnsi="Consolas" w:cs="Consolas"/>
-          <w:color w:val="0000FF"/>
-          <w:sz w:val="19"/>
-          <w:szCs w:val="19"/>
-        </w:rPr>
-        <w:t>class</w:t>
-      </w:r>
-      <w:r>
-        <w:rPr>
-          <w:rFonts w:ascii="Consolas" w:hAnsi="Consolas" w:cs="Consolas"/>
-          <w:color w:val="000000"/>
-          <w:sz w:val="19"/>
-          <w:szCs w:val="19"/>
-        </w:rPr>
-        <w:t xml:space="preserve"> </w:t>
-      </w:r>
-      <w:proofErr w:type="gramStart"/>
-      <w:r>
-        <w:rPr>
-          <w:rFonts w:ascii="Consolas" w:hAnsi="Consolas" w:cs="Consolas"/>
-          <w:color w:val="2B91AF"/>
-          <w:sz w:val="19"/>
-          <w:szCs w:val="19"/>
-        </w:rPr>
-        <w:t>Sphere</w:t>
-      </w:r>
-      <w:r>
-        <w:rPr>
-          <w:rFonts w:ascii="Consolas" w:hAnsi="Consolas" w:cs="Consolas"/>
-          <w:color w:val="000000"/>
-          <w:sz w:val="19"/>
-          <w:szCs w:val="19"/>
-        </w:rPr>
-        <w:t xml:space="preserve"> :</w:t>
-      </w:r>
-      <w:proofErr w:type="gramEnd"/>
-      <w:r>
-        <w:rPr>
-          <w:rFonts w:ascii="Consolas" w:hAnsi="Consolas" w:cs="Consolas"/>
-          <w:color w:val="000000"/>
-          <w:sz w:val="19"/>
-          <w:szCs w:val="19"/>
-        </w:rPr>
-        <w:t xml:space="preserve"> </w:t>
-      </w:r>
-      <w:r>
-        <w:rPr>
-          <w:rFonts w:ascii="Consolas" w:hAnsi="Consolas" w:cs="Consolas"/>
-          <w:color w:val="0000FF"/>
-          <w:sz w:val="19"/>
-          <w:szCs w:val="19"/>
-        </w:rPr>
-        <w:t>public</w:t>
-      </w:r>
-      <w:r>
-        <w:rPr>
-          <w:rFonts w:ascii="Consolas" w:hAnsi="Consolas" w:cs="Consolas"/>
-          <w:color w:val="000000"/>
-          <w:sz w:val="19"/>
-          <w:szCs w:val="19"/>
-        </w:rPr>
-        <w:t xml:space="preserve"> </w:t>
-      </w:r>
-      <w:proofErr w:type="spellStart"/>
-      <w:r>
-        <w:rPr>
-          <w:rFonts w:ascii="Consolas" w:hAnsi="Consolas" w:cs="Consolas"/>
-          <w:color w:val="2B91AF"/>
-          <w:sz w:val="19"/>
-          <w:szCs w:val="19"/>
-        </w:rPr>
-        <w:t>RigidBody</w:t>
-      </w:r>
-      <w:proofErr w:type="spellEnd"/>
-    </w:p>
-    <w:p>
-      <w:r>
-        <w:t xml:space="preserve">This is a spherical </w:t>
-      </w:r>
-      <w:proofErr w:type="spellStart"/>
-      <w:r>
-        <w:t>rigidbody</w:t>
-      </w:r>
-      <w:proofErr w:type="spellEnd"/>
-      <w:r>
-        <w:t xml:space="preserve">. The </w:t>
+        <w:t>SoftBody</w:t>
       </w:r>
       <w:bookmarkStart w:id="4" w:name="_GoBack"/>
       <w:bookmarkEnd w:id="4"/>
+      <w:proofErr w:type="spellEnd"/>
+    </w:p>
+    <w:p>
+      <w:r>
+        <w:t xml:space="preserve">TODO describe </w:t>
+      </w:r>
+      <w:proofErr w:type="spellStart"/>
+      <w:r>
+        <w:t>softbody</w:t>
+      </w:r>
+      <w:proofErr w:type="spellEnd"/>
     </w:p>
     <w:p>
       <w:pPr>
         <w:pStyle w:val="Heading2"/>
       </w:pPr>
       <w:r>
-        <w:t>Collision</w:t>
+        <w:t>Rope</w:t>
       </w:r>
     </w:p>
     <w:p>
@@ -1238,7 +1729,7 @@
           <w:sz w:val="19"/>
           <w:szCs w:val="19"/>
         </w:rPr>
-        <w:t>struct</w:t>
+        <w:t>class</w:t>
       </w:r>
       <w:r>
         <w:rPr>
@@ -1249,6 +1740,7 @@
         </w:rPr>
         <w:t xml:space="preserve"> </w:t>
       </w:r>
+      <w:proofErr w:type="gramStart"/>
       <w:r>
         <w:rPr>
           <w:rFonts w:ascii="Consolas" w:hAnsi="Consolas" w:cs="Consolas"/>
@@ -1256,13 +1748,212 @@
           <w:sz w:val="19"/>
           <w:szCs w:val="19"/>
         </w:rPr>
-        <w:t>Collision</w:t>
-      </w:r>
-    </w:p>
-    <w:p>
-      <w:r>
-        <w:t>TODO describe collision struct</w:t>
-      </w:r>
+        <w:t>Rope</w:t>
+      </w:r>
+      <w:r>
+        <w:rPr>
+          <w:rFonts w:ascii="Consolas" w:hAnsi="Consolas" w:cs="Consolas"/>
+          <w:color w:val="000000"/>
+          <w:sz w:val="19"/>
+          <w:szCs w:val="19"/>
+        </w:rPr>
+        <w:t xml:space="preserve"> :</w:t>
+      </w:r>
+      <w:proofErr w:type="gramEnd"/>
+      <w:r>
+        <w:rPr>
+          <w:rFonts w:ascii="Consolas" w:hAnsi="Consolas" w:cs="Consolas"/>
+          <w:color w:val="000000"/>
+          <w:sz w:val="19"/>
+          <w:szCs w:val="19"/>
+        </w:rPr>
+        <w:t xml:space="preserve"> </w:t>
+      </w:r>
+      <w:r>
+        <w:rPr>
+          <w:rFonts w:ascii="Consolas" w:hAnsi="Consolas" w:cs="Consolas"/>
+          <w:color w:val="0000FF"/>
+          <w:sz w:val="19"/>
+          <w:szCs w:val="19"/>
+        </w:rPr>
+        <w:t>public</w:t>
+      </w:r>
+      <w:r>
+        <w:rPr>
+          <w:rFonts w:ascii="Consolas" w:hAnsi="Consolas" w:cs="Consolas"/>
+          <w:color w:val="000000"/>
+          <w:sz w:val="19"/>
+          <w:szCs w:val="19"/>
+        </w:rPr>
+        <w:t xml:space="preserve"> </w:t>
+      </w:r>
+      <w:proofErr w:type="spellStart"/>
+      <w:r>
+        <w:rPr>
+          <w:rFonts w:ascii="Consolas" w:hAnsi="Consolas" w:cs="Consolas"/>
+          <w:color w:val="2B91AF"/>
+          <w:sz w:val="19"/>
+          <w:szCs w:val="19"/>
+        </w:rPr>
+        <w:t>SoftBody</w:t>
+      </w:r>
+      <w:proofErr w:type="spellEnd"/>
+    </w:p>
+    <w:p>
+      <w:r>
+        <w:t xml:space="preserve">A rope is a one-dimensional soft body. It does not have shear or bend springs, and provides a </w:t>
+      </w:r>
+      <w:proofErr w:type="spellStart"/>
+      <w:r>
+        <w:t>getSegments</w:t>
+      </w:r>
+      <w:proofErr w:type="spellEnd"/>
+      <w:r>
+        <w:t xml:space="preserve"> method to more easily </w:t>
+      </w:r>
+      <w:r>
+        <w:t>access its particles;</w:t>
+      </w:r>
+    </w:p>
+    <w:p>
+      <w:pPr>
+        <w:rPr>
+          <w:rFonts w:asciiTheme="majorHAnsi" w:eastAsiaTheme="majorEastAsia" w:hAnsiTheme="majorHAnsi" w:cstheme="majorBidi"/>
+          <w:color w:val="2F5496" w:themeColor="accent1" w:themeShade="BF"/>
+          <w:sz w:val="32"/>
+          <w:szCs w:val="32"/>
+        </w:rPr>
+      </w:pPr>
+      <w:r>
+        <w:br w:type="page"/>
+      </w:r>
+    </w:p>
+    <w:p>
+      <w:pPr>
+        <w:pStyle w:val="Heading1"/>
+      </w:pPr>
+      <w:r>
+        <w:lastRenderedPageBreak/>
+        <w:t>Post Mortem</w:t>
+      </w:r>
+    </w:p>
+    <w:p/>
+    <w:p>
+      <w:r>
+        <w:t>TO DO expand out</w:t>
+      </w:r>
+    </w:p>
+    <w:p>
+      <w:pPr>
+        <w:pStyle w:val="ListParagraph"/>
+        <w:numPr>
+          <w:ilvl w:val="0"/>
+          <w:numId w:val="2"/>
+        </w:numPr>
+      </w:pPr>
+      <w:r>
+        <w:t xml:space="preserve">Better support composition: as well as observers, </w:t>
+      </w:r>
+      <w:r>
+        <w:t>maybe physics objects should have one specific object that can be called its owner.</w:t>
+      </w:r>
+    </w:p>
+    <w:p>
+      <w:pPr>
+        <w:pStyle w:val="ListParagraph"/>
+        <w:numPr>
+          <w:ilvl w:val="0"/>
+          <w:numId w:val="2"/>
+        </w:numPr>
+      </w:pPr>
+      <w:r>
+        <w:t>Scene stores different physics object classes in different containers, so you don’t have to check planes/joints against each other (since by class you know they won’t collide)</w:t>
+      </w:r>
+      <w:r>
+        <w:t xml:space="preserve">, and don’t need that </w:t>
+      </w:r>
+      <w:proofErr w:type="spellStart"/>
+      <w:r>
+        <w:t>earlyUpdate</w:t>
+      </w:r>
+      <w:proofErr w:type="spellEnd"/>
+      <w:r>
+        <w:t xml:space="preserve"> function for springs</w:t>
+      </w:r>
+    </w:p>
+    <w:p>
+      <w:pPr>
+        <w:pStyle w:val="ListParagraph"/>
+        <w:numPr>
+          <w:ilvl w:val="0"/>
+          <w:numId w:val="2"/>
+        </w:numPr>
+      </w:pPr>
+      <w:r>
+        <w:t xml:space="preserve">Have some way to set an ongoing force which doesn’t have to be applied every </w:t>
+      </w:r>
+      <w:proofErr w:type="spellStart"/>
+      <w:r>
+        <w:t>fixedUpdate</w:t>
+      </w:r>
+      <w:proofErr w:type="spellEnd"/>
+    </w:p>
+    <w:p>
+      <w:pPr>
+        <w:pStyle w:val="ListParagraph"/>
+        <w:numPr>
+          <w:ilvl w:val="0"/>
+          <w:numId w:val="2"/>
+        </w:numPr>
+      </w:pPr>
+      <w:r>
+        <w:t xml:space="preserve">Composite </w:t>
+      </w:r>
+      <w:proofErr w:type="spellStart"/>
+      <w:r>
+        <w:t>rigidbodies</w:t>
+      </w:r>
+      <w:proofErr w:type="spellEnd"/>
+    </w:p>
+    <w:p>
+      <w:pPr>
+        <w:pStyle w:val="ListParagraph"/>
+        <w:numPr>
+          <w:ilvl w:val="0"/>
+          <w:numId w:val="2"/>
+        </w:numPr>
+      </w:pPr>
+      <w:r>
+        <w:t xml:space="preserve">Spring limits: breaking force, </w:t>
+      </w:r>
+      <w:r>
+        <w:t>maximum force applied (to prevent numerical instability)</w:t>
+      </w:r>
+    </w:p>
+    <w:p>
+      <w:pPr>
+        <w:pStyle w:val="ListParagraph"/>
+        <w:numPr>
+          <w:ilvl w:val="0"/>
+          <w:numId w:val="2"/>
+        </w:numPr>
+      </w:pPr>
+      <w:r>
+        <w:t xml:space="preserve">Creating </w:t>
+      </w:r>
+      <w:proofErr w:type="spellStart"/>
+      <w:r>
+        <w:t>softbodies</w:t>
+      </w:r>
+      <w:proofErr w:type="spellEnd"/>
+      <w:r>
+        <w:t xml:space="preserve"> of arbitrary shape (not just rectangle)</w:t>
+      </w:r>
+    </w:p>
+    <w:p>
+      <w:pPr>
+        <w:ind w:left="360"/>
+      </w:pPr>
     </w:p>
     <w:sectPr>
       <w:pgSz w:w="11906" w:h="16838"/>
@@ -1389,8 +2080,124 @@
       </w:rPr>
     </w:lvl>
   </w:abstractNum>
+  <w:abstractNum w:abstractNumId="1" w15:restartNumberingAfterBreak="0">
+    <w:nsid w:val="59096A19"/>
+    <w:multiLevelType w:val="hybridMultilevel"/>
+    <w:tmpl w:val="311A3A78"/>
+    <w:lvl w:ilvl="0" w:tplc="0C090001">
+      <w:start w:val="1"/>
+      <w:numFmt w:val="bullet"/>
+      <w:lvlText w:val=""/>
+      <w:lvlJc w:val="left"/>
+      <w:pPr>
+        <w:ind w:left="720" w:hanging="360"/>
+      </w:pPr>
+      <w:rPr>
+        <w:rFonts w:ascii="Symbol" w:hAnsi="Symbol" w:hint="default"/>
+      </w:rPr>
+    </w:lvl>
+    <w:lvl w:ilvl="1" w:tplc="0C090003" w:tentative="1">
+      <w:start w:val="1"/>
+      <w:numFmt w:val="bullet"/>
+      <w:lvlText w:val="o"/>
+      <w:lvlJc w:val="left"/>
+      <w:pPr>
+        <w:ind w:left="1440" w:hanging="360"/>
+      </w:pPr>
+      <w:rPr>
+        <w:rFonts w:ascii="Courier New" w:hAnsi="Courier New" w:cs="Courier New" w:hint="default"/>
+      </w:rPr>
+    </w:lvl>
+    <w:lvl w:ilvl="2" w:tplc="0C090005" w:tentative="1">
+      <w:start w:val="1"/>
+      <w:numFmt w:val="bullet"/>
+      <w:lvlText w:val=""/>
+      <w:lvlJc w:val="left"/>
+      <w:pPr>
+        <w:ind w:left="2160" w:hanging="360"/>
+      </w:pPr>
+      <w:rPr>
+        <w:rFonts w:ascii="Wingdings" w:hAnsi="Wingdings" w:hint="default"/>
+      </w:rPr>
+    </w:lvl>
+    <w:lvl w:ilvl="3" w:tplc="0C090001" w:tentative="1">
+      <w:start w:val="1"/>
+      <w:numFmt w:val="bullet"/>
+      <w:lvlText w:val=""/>
+      <w:lvlJc w:val="left"/>
+      <w:pPr>
+        <w:ind w:left="2880" w:hanging="360"/>
+      </w:pPr>
+      <w:rPr>
+        <w:rFonts w:ascii="Symbol" w:hAnsi="Symbol" w:hint="default"/>
+      </w:rPr>
+    </w:lvl>
+    <w:lvl w:ilvl="4" w:tplc="0C090003" w:tentative="1">
+      <w:start w:val="1"/>
+      <w:numFmt w:val="bullet"/>
+      <w:lvlText w:val="o"/>
+      <w:lvlJc w:val="left"/>
+      <w:pPr>
+        <w:ind w:left="3600" w:hanging="360"/>
+      </w:pPr>
+      <w:rPr>
+        <w:rFonts w:ascii="Courier New" w:hAnsi="Courier New" w:cs="Courier New" w:hint="default"/>
+      </w:rPr>
+    </w:lvl>
+    <w:lvl w:ilvl="5" w:tplc="0C090005" w:tentative="1">
+      <w:start w:val="1"/>
+      <w:numFmt w:val="bullet"/>
+      <w:lvlText w:val=""/>
+      <w:lvlJc w:val="left"/>
+      <w:pPr>
+        <w:ind w:left="4320" w:hanging="360"/>
+      </w:pPr>
+      <w:rPr>
+        <w:rFonts w:ascii="Wingdings" w:hAnsi="Wingdings" w:hint="default"/>
+      </w:rPr>
+    </w:lvl>
+    <w:lvl w:ilvl="6" w:tplc="0C090001" w:tentative="1">
+      <w:start w:val="1"/>
+      <w:numFmt w:val="bullet"/>
+      <w:lvlText w:val=""/>
+      <w:lvlJc w:val="left"/>
+      <w:pPr>
+        <w:ind w:left="5040" w:hanging="360"/>
+      </w:pPr>
+      <w:rPr>
+        <w:rFonts w:ascii="Symbol" w:hAnsi="Symbol" w:hint="default"/>
+      </w:rPr>
+    </w:lvl>
+    <w:lvl w:ilvl="7" w:tplc="0C090003" w:tentative="1">
+      <w:start w:val="1"/>
+      <w:numFmt w:val="bullet"/>
+      <w:lvlText w:val="o"/>
+      <w:lvlJc w:val="left"/>
+      <w:pPr>
+        <w:ind w:left="5760" w:hanging="360"/>
+      </w:pPr>
+      <w:rPr>
+        <w:rFonts w:ascii="Courier New" w:hAnsi="Courier New" w:cs="Courier New" w:hint="default"/>
+      </w:rPr>
+    </w:lvl>
+    <w:lvl w:ilvl="8" w:tplc="0C090005" w:tentative="1">
+      <w:start w:val="1"/>
+      <w:numFmt w:val="bullet"/>
+      <w:lvlText w:val=""/>
+      <w:lvlJc w:val="left"/>
+      <w:pPr>
+        <w:ind w:left="6480" w:hanging="360"/>
+      </w:pPr>
+      <w:rPr>
+        <w:rFonts w:ascii="Wingdings" w:hAnsi="Wingdings" w:hint="default"/>
+      </w:rPr>
+    </w:lvl>
+  </w:abstractNum>
   <w:num w:numId="1">
     <w:abstractNumId w:val="0"/>
+  </w:num>
+  <w:num w:numId="2">
+    <w:abstractNumId w:val="1"/>
   </w:num>
 </w:numbering>
 </file>
@@ -2254,7 +3061,7 @@
 </file>
 
 <file path=customXml/itemProps1.xml><?xml version="1.0" encoding="utf-8"?>
-<ds:datastoreItem xmlns:ds="http://schemas.openxmlformats.org/officeDocument/2006/customXml" ds:itemID="{F76E8EE6-2B86-43AF-A43D-3C7720CEAFD6}">
+<ds:datastoreItem xmlns:ds="http://schemas.openxmlformats.org/officeDocument/2006/customXml" ds:itemID="{2C17DFA9-7B90-4ED7-8B7F-3EC387F3F339}">
   <ds:schemaRefs>
     <ds:schemaRef ds:uri="http://schemas.openxmlformats.org/officeDocument/2006/bibliography"/>
   </ds:schemaRefs>

</xml_diff>